<commit_message>
correzione cose e aggiunta finale ER
</commit_message>
<xml_diff>
--- a/Biglietteria/Documentazione/Casi d'uso.docx
+++ b/Biglietteria/Documentazione/Casi d'uso.docx
@@ -34,8 +34,8 @@
       <w:r>
         <w:rPr>
           <w:b/>
-          <w:sz w:val="40"/>
-          <w:szCs w:val="40"/>
+          <w:sz w:val="32"/>
+          <w:szCs w:val="32"/>
         </w:rPr>
         <w:t>Requisiti funzionali utente</w:t>
       </w:r>
@@ -56,21 +56,21 @@
           <w:numId w:val="2"/>
         </w:numPr>
         <w:rPr>
-          <w:sz w:val="32"/>
-          <w:szCs w:val="32"/>
-        </w:rPr>
-      </w:pPr>
-      <w:r>
-        <w:rPr>
-          <w:sz w:val="32"/>
-          <w:szCs w:val="32"/>
+          <w:sz w:val="24"/>
+          <w:szCs w:val="24"/>
+        </w:rPr>
+      </w:pPr>
+      <w:r>
+        <w:rPr>
+          <w:sz w:val="24"/>
+          <w:szCs w:val="24"/>
         </w:rPr>
         <w:t>L</w:t>
       </w:r>
       <w:r>
         <w:rPr>
-          <w:sz w:val="32"/>
-          <w:szCs w:val="32"/>
+          <w:sz w:val="24"/>
+          <w:szCs w:val="24"/>
         </w:rPr>
         <w:t xml:space="preserve">ogin </w:t>
       </w:r>
@@ -83,21 +83,21 @@
           <w:numId w:val="2"/>
         </w:numPr>
         <w:rPr>
-          <w:sz w:val="32"/>
-          <w:szCs w:val="32"/>
-        </w:rPr>
-      </w:pPr>
-      <w:r>
-        <w:rPr>
-          <w:sz w:val="32"/>
-          <w:szCs w:val="32"/>
+          <w:sz w:val="24"/>
+          <w:szCs w:val="24"/>
+        </w:rPr>
+      </w:pPr>
+      <w:r>
+        <w:rPr>
+          <w:sz w:val="24"/>
+          <w:szCs w:val="24"/>
         </w:rPr>
         <w:t>R</w:t>
       </w:r>
       <w:r>
         <w:rPr>
-          <w:sz w:val="32"/>
-          <w:szCs w:val="32"/>
+          <w:sz w:val="24"/>
+          <w:szCs w:val="24"/>
         </w:rPr>
         <w:t>egistrazione</w:t>
       </w:r>
@@ -110,16 +110,16 @@
           <w:numId w:val="2"/>
         </w:numPr>
         <w:rPr>
-          <w:sz w:val="32"/>
-          <w:szCs w:val="32"/>
-        </w:rPr>
-      </w:pPr>
-      <w:r>
-        <w:rPr>
-          <w:sz w:val="32"/>
-          <w:szCs w:val="32"/>
-        </w:rPr>
-        <w:t>Acquisto biglietto</w:t>
+          <w:sz w:val="24"/>
+          <w:szCs w:val="24"/>
+        </w:rPr>
+      </w:pPr>
+      <w:r>
+        <w:rPr>
+          <w:sz w:val="24"/>
+          <w:szCs w:val="24"/>
+        </w:rPr>
+        <w:t>Ricerca</w:t>
       </w:r>
     </w:p>
     <w:p>
@@ -130,16 +130,16 @@
           <w:numId w:val="2"/>
         </w:numPr>
         <w:rPr>
-          <w:sz w:val="32"/>
-          <w:szCs w:val="32"/>
-        </w:rPr>
-      </w:pPr>
-      <w:r>
-        <w:rPr>
-          <w:sz w:val="32"/>
-          <w:szCs w:val="32"/>
-        </w:rPr>
-        <w:t>Acquisto abbonamento</w:t>
+          <w:sz w:val="24"/>
+          <w:szCs w:val="24"/>
+        </w:rPr>
+      </w:pPr>
+      <w:r>
+        <w:rPr>
+          <w:sz w:val="24"/>
+          <w:szCs w:val="24"/>
+        </w:rPr>
+        <w:t>Acquisto biglietto</w:t>
       </w:r>
     </w:p>
     <w:p>
@@ -150,28 +150,41 @@
           <w:numId w:val="2"/>
         </w:numPr>
         <w:rPr>
-          <w:sz w:val="32"/>
-          <w:szCs w:val="32"/>
-        </w:rPr>
-      </w:pPr>
-      <w:r>
-        <w:rPr>
-          <w:sz w:val="32"/>
-          <w:szCs w:val="32"/>
-        </w:rPr>
-        <w:t>C</w:t>
-      </w:r>
-      <w:r>
-        <w:rPr>
-          <w:sz w:val="32"/>
-          <w:szCs w:val="32"/>
-        </w:rPr>
-        <w:t xml:space="preserve">ronologia </w:t>
-      </w:r>
-      <w:r>
-        <w:rPr>
-          <w:sz w:val="32"/>
-          <w:szCs w:val="32"/>
+          <w:sz w:val="24"/>
+          <w:szCs w:val="24"/>
+        </w:rPr>
+      </w:pPr>
+      <w:r>
+        <w:rPr>
+          <w:sz w:val="24"/>
+          <w:szCs w:val="24"/>
+        </w:rPr>
+        <w:t>Acquisto abbonamento</w:t>
+      </w:r>
+    </w:p>
+    <w:p>
+      <w:pPr>
+        <w:pStyle w:val="Paragrafoelenco"/>
+        <w:numPr>
+          <w:ilvl w:val="0"/>
+          <w:numId w:val="2"/>
+        </w:numPr>
+        <w:rPr>
+          <w:sz w:val="24"/>
+          <w:szCs w:val="24"/>
+        </w:rPr>
+      </w:pPr>
+      <w:r>
+        <w:rPr>
+          <w:sz w:val="24"/>
+          <w:szCs w:val="24"/>
+        </w:rPr>
+        <w:t xml:space="preserve">Cronologia </w:t>
+      </w:r>
+      <w:r>
+        <w:rPr>
+          <w:sz w:val="24"/>
+          <w:szCs w:val="24"/>
         </w:rPr>
         <w:t>acquisti</w:t>
       </w:r>
@@ -184,6 +197,206 @@
           <w:szCs w:val="32"/>
         </w:rPr>
       </w:pPr>
+    </w:p>
+    <w:p>
+      <w:pPr>
+        <w:rPr>
+          <w:b/>
+          <w:sz w:val="36"/>
+          <w:szCs w:val="36"/>
+        </w:rPr>
+      </w:pPr>
+      <w:r>
+        <w:rPr>
+          <w:b/>
+          <w:sz w:val="32"/>
+          <w:szCs w:val="32"/>
+        </w:rPr>
+        <w:t>Registrazione</w:t>
+      </w:r>
+      <w:r>
+        <w:rPr>
+          <w:b/>
+          <w:sz w:val="36"/>
+          <w:szCs w:val="36"/>
+        </w:rPr>
+        <w:t xml:space="preserve">: </w:t>
+      </w:r>
+    </w:p>
+    <w:p>
+      <w:pPr>
+        <w:rPr>
+          <w:sz w:val="24"/>
+          <w:szCs w:val="24"/>
+        </w:rPr>
+      </w:pPr>
+      <w:r>
+        <w:rPr>
+          <w:sz w:val="24"/>
+          <w:szCs w:val="24"/>
+        </w:rPr>
+        <w:t>In caso non abbia un account esistente sarà permessa la creazione di un account con l’inserimento, nei campi, dei dati obbligatori al proprio riconoscimento (nome, cognome, codice fiscale, ecc..).</w:t>
+      </w:r>
+    </w:p>
+    <w:p>
+      <w:pPr>
+        <w:rPr>
+          <w:sz w:val="24"/>
+          <w:szCs w:val="24"/>
+        </w:rPr>
+      </w:pPr>
+      <w:r>
+        <w:rPr>
+          <w:sz w:val="26"/>
+          <w:szCs w:val="26"/>
+        </w:rPr>
+        <w:t>Scenario</w:t>
+      </w:r>
+      <w:r>
+        <w:rPr>
+          <w:sz w:val="32"/>
+          <w:szCs w:val="32"/>
+        </w:rPr>
+        <w:t xml:space="preserve"> </w:t>
+      </w:r>
+      <w:r>
+        <w:rPr>
+          <w:sz w:val="26"/>
+          <w:szCs w:val="26"/>
+        </w:rPr>
+        <w:t>di</w:t>
+      </w:r>
+      <w:r>
+        <w:rPr>
+          <w:sz w:val="32"/>
+          <w:szCs w:val="32"/>
+        </w:rPr>
+        <w:t xml:space="preserve"> </w:t>
+      </w:r>
+      <w:r>
+        <w:rPr>
+          <w:sz w:val="26"/>
+          <w:szCs w:val="26"/>
+        </w:rPr>
+        <w:t>successo</w:t>
+      </w:r>
+      <w:r>
+        <w:rPr>
+          <w:sz w:val="32"/>
+          <w:szCs w:val="32"/>
+        </w:rPr>
+        <w:t xml:space="preserve"> </w:t>
+      </w:r>
+      <w:r>
+        <w:rPr>
+          <w:sz w:val="26"/>
+          <w:szCs w:val="26"/>
+        </w:rPr>
+        <w:t>principale</w:t>
+      </w:r>
+      <w:r>
+        <w:rPr>
+          <w:sz w:val="24"/>
+          <w:szCs w:val="24"/>
+        </w:rPr>
+        <w:t>: l’utente inserisce i dati personali e crea il suo account.</w:t>
+      </w:r>
+    </w:p>
+    <w:p>
+      <w:pPr>
+        <w:rPr>
+          <w:sz w:val="26"/>
+          <w:szCs w:val="26"/>
+        </w:rPr>
+      </w:pPr>
+      <w:r>
+        <w:rPr>
+          <w:sz w:val="26"/>
+          <w:szCs w:val="26"/>
+        </w:rPr>
+        <w:t>Scenari</w:t>
+      </w:r>
+      <w:r>
+        <w:rPr>
+          <w:sz w:val="32"/>
+          <w:szCs w:val="32"/>
+        </w:rPr>
+        <w:t xml:space="preserve"> </w:t>
+      </w:r>
+      <w:r>
+        <w:rPr>
+          <w:sz w:val="26"/>
+          <w:szCs w:val="26"/>
+        </w:rPr>
+        <w:t>alternativi:</w:t>
+      </w:r>
+    </w:p>
+    <w:p>
+      <w:pPr>
+        <w:pStyle w:val="Paragrafoelenco"/>
+        <w:numPr>
+          <w:ilvl w:val="0"/>
+          <w:numId w:val="9"/>
+        </w:numPr>
+        <w:rPr>
+          <w:sz w:val="24"/>
+          <w:szCs w:val="24"/>
+        </w:rPr>
+      </w:pPr>
+      <w:r>
+        <w:rPr>
+          <w:sz w:val="24"/>
+          <w:szCs w:val="24"/>
+        </w:rPr>
+        <w:t>Se l’utente utilizza un’email già presente nel sistema, il tentativo di registrazione fallisce.</w:t>
+      </w:r>
+    </w:p>
+    <w:p>
+      <w:pPr>
+        <w:pStyle w:val="Paragrafoelenco"/>
+        <w:numPr>
+          <w:ilvl w:val="0"/>
+          <w:numId w:val="9"/>
+        </w:numPr>
+        <w:rPr>
+          <w:sz w:val="24"/>
+          <w:szCs w:val="24"/>
+        </w:rPr>
+      </w:pPr>
+      <w:r>
+        <w:rPr>
+          <w:sz w:val="24"/>
+          <w:szCs w:val="24"/>
+        </w:rPr>
+        <w:t>Se dei campi non sono stati compilati, o sono stati riempiti con informazioni non valide, o non sono state accettate le condizioni e i termini di utilizzo, il tentativo fallisce e il sistema genera un errore.</w:t>
+      </w:r>
+    </w:p>
+    <w:p>
+      <w:pPr>
+        <w:pStyle w:val="Paragrafoelenco"/>
+        <w:numPr>
+          <w:ilvl w:val="0"/>
+          <w:numId w:val="9"/>
+        </w:numPr>
+        <w:rPr>
+          <w:sz w:val="24"/>
+          <w:szCs w:val="24"/>
+        </w:rPr>
+      </w:pPr>
+      <w:r>
+        <w:rPr>
+          <w:sz w:val="24"/>
+          <w:szCs w:val="24"/>
+        </w:rPr>
+        <w:t>Se la connessione con il database è assente il sistema segnalerà un errore.</w:t>
+      </w:r>
+      <w:r>
+        <w:rPr>
+          <w:sz w:val="24"/>
+          <w:szCs w:val="24"/>
+        </w:rPr>
+        <w:tab/>
+      </w:r>
     </w:p>
     <w:p>
       <w:pPr>
@@ -198,75 +411,62 @@
         <w:rPr>
           <w:b/>
           <w:bCs/>
+          <w:sz w:val="32"/>
+          <w:szCs w:val="32"/>
+        </w:rPr>
+        <w:t>Login</w:t>
+      </w:r>
+      <w:r>
+        <w:rPr>
+          <w:b/>
+          <w:bCs/>
           <w:sz w:val="36"/>
           <w:szCs w:val="36"/>
         </w:rPr>
-        <w:t>Login:</w:t>
-      </w:r>
-    </w:p>
-    <w:p>
-      <w:pPr>
-        <w:rPr>
-          <w:sz w:val="32"/>
-          <w:szCs w:val="32"/>
-        </w:rPr>
-      </w:pPr>
-      <w:r>
-        <w:rPr>
-          <w:sz w:val="32"/>
-          <w:szCs w:val="32"/>
-        </w:rPr>
-        <w:t>La piattaforma permetterà all’utente di accedere al proprio account</w:t>
-      </w:r>
-      <w:r>
-        <w:rPr>
-          <w:sz w:val="32"/>
-          <w:szCs w:val="32"/>
-        </w:rPr>
-        <w:t>.</w:t>
-      </w:r>
-    </w:p>
-    <w:p>
-      <w:pPr>
-        <w:rPr>
-          <w:sz w:val="32"/>
-          <w:szCs w:val="32"/>
-        </w:rPr>
-      </w:pPr>
-      <w:r>
-        <w:rPr>
-          <w:sz w:val="32"/>
-          <w:szCs w:val="32"/>
-        </w:rPr>
-        <w:t>Dopo aver effettuato l’acceso</w:t>
-      </w:r>
-      <w:r>
-        <w:rPr>
-          <w:sz w:val="32"/>
-          <w:szCs w:val="32"/>
-        </w:rPr>
-        <w:t xml:space="preserve"> </w:t>
-      </w:r>
-      <w:r>
-        <w:rPr>
-          <w:sz w:val="32"/>
-          <w:szCs w:val="32"/>
-        </w:rPr>
-        <w:t>l’utente verrà indirizzato alla pagina di menù iniziale dove potrà tenere traccia e usufruire delle funzionalità prima elencate.</w:t>
-      </w:r>
-    </w:p>
-    <w:p>
-      <w:pPr>
-        <w:rPr>
-          <w:sz w:val="32"/>
-          <w:szCs w:val="32"/>
-        </w:rPr>
-      </w:pPr>
-      <w:r>
-        <w:rPr>
-          <w:color w:val="FF0000"/>
-          <w:sz w:val="32"/>
-          <w:szCs w:val="32"/>
+        <w:t>:</w:t>
+      </w:r>
+    </w:p>
+    <w:p>
+      <w:pPr>
+        <w:rPr>
+          <w:sz w:val="24"/>
+          <w:szCs w:val="24"/>
+        </w:rPr>
+      </w:pPr>
+      <w:r>
+        <w:rPr>
+          <w:sz w:val="24"/>
+          <w:szCs w:val="24"/>
+        </w:rPr>
+        <w:t>La piattaforma permetterà all’utente di accedere al proprio account.</w:t>
+      </w:r>
+    </w:p>
+    <w:p>
+      <w:pPr>
+        <w:rPr>
+          <w:sz w:val="24"/>
+          <w:szCs w:val="24"/>
+        </w:rPr>
+      </w:pPr>
+      <w:r>
+        <w:rPr>
+          <w:sz w:val="24"/>
+          <w:szCs w:val="24"/>
+        </w:rPr>
+        <w:t>Dopo aver effettuato l’acceso l’utente verrà indirizzato alla pagina di menù iniziale dove potrà tenere traccia e usufruire delle funzionalità prima elencate.</w:t>
+      </w:r>
+    </w:p>
+    <w:p>
+      <w:pPr>
+        <w:rPr>
+          <w:sz w:val="24"/>
+          <w:szCs w:val="24"/>
+        </w:rPr>
+      </w:pPr>
+      <w:r>
+        <w:rPr>
+          <w:sz w:val="26"/>
+          <w:szCs w:val="26"/>
         </w:rPr>
         <w:t>Scenario di successo principale</w:t>
       </w:r>
@@ -275,32 +475,29 @@
           <w:sz w:val="32"/>
           <w:szCs w:val="32"/>
         </w:rPr>
-        <w:t>: l’utente inserisce email e password e il sistema identifica l’utente.</w:t>
-      </w:r>
-    </w:p>
-    <w:p>
-      <w:pPr>
-        <w:rPr>
-          <w:color w:val="FF0000"/>
-          <w:sz w:val="32"/>
-          <w:szCs w:val="32"/>
-        </w:rPr>
-      </w:pPr>
-      <w:r>
-        <w:rPr>
-          <w:color w:val="FF0000"/>
-          <w:sz w:val="32"/>
-          <w:szCs w:val="32"/>
-        </w:rPr>
-        <w:t>Scenari</w:t>
-      </w:r>
-      <w:r>
-        <w:rPr>
-          <w:color w:val="FF0000"/>
-          <w:sz w:val="32"/>
-          <w:szCs w:val="32"/>
-        </w:rPr>
-        <w:t xml:space="preserve"> alternativi:</w:t>
+        <w:t xml:space="preserve">: </w:t>
+      </w:r>
+      <w:r>
+        <w:rPr>
+          <w:sz w:val="24"/>
+          <w:szCs w:val="24"/>
+        </w:rPr>
+        <w:t>l’utente inserisce email e password e il sistema identifica l’utente.</w:t>
+      </w:r>
+    </w:p>
+    <w:p>
+      <w:pPr>
+        <w:rPr>
+          <w:sz w:val="26"/>
+          <w:szCs w:val="26"/>
+        </w:rPr>
+      </w:pPr>
+      <w:r>
+        <w:rPr>
+          <w:sz w:val="26"/>
+          <w:szCs w:val="26"/>
+        </w:rPr>
+        <w:t>Scenari alternativi:</w:t>
       </w:r>
     </w:p>
     <w:p>
@@ -311,49 +508,49 @@
           <w:numId w:val="8"/>
         </w:numPr>
         <w:rPr>
-          <w:sz w:val="32"/>
-          <w:szCs w:val="32"/>
-        </w:rPr>
-      </w:pPr>
-      <w:r>
-        <w:rPr>
-          <w:sz w:val="32"/>
-          <w:szCs w:val="32"/>
+          <w:sz w:val="24"/>
+          <w:szCs w:val="24"/>
+        </w:rPr>
+      </w:pPr>
+      <w:r>
+        <w:rPr>
+          <w:sz w:val="24"/>
+          <w:szCs w:val="24"/>
         </w:rPr>
         <w:t>Se l’utente non</w:t>
       </w:r>
       <w:r>
         <w:rPr>
-          <w:sz w:val="32"/>
-          <w:szCs w:val="32"/>
+          <w:sz w:val="24"/>
+          <w:szCs w:val="24"/>
         </w:rPr>
         <w:t xml:space="preserve"> viene</w:t>
       </w:r>
       <w:r>
         <w:rPr>
-          <w:sz w:val="32"/>
-          <w:szCs w:val="32"/>
+          <w:sz w:val="24"/>
+          <w:szCs w:val="24"/>
         </w:rPr>
         <w:t xml:space="preserve"> identificato: l’utente potrebbe aver inserito email e </w:t>
       </w:r>
       <w:r>
         <w:rPr>
-          <w:sz w:val="32"/>
-          <w:szCs w:val="32"/>
+          <w:sz w:val="24"/>
+          <w:szCs w:val="24"/>
         </w:rPr>
         <w:t xml:space="preserve">password non </w:t>
       </w:r>
       <w:r>
         <w:rPr>
-          <w:sz w:val="32"/>
-          <w:szCs w:val="32"/>
+          <w:sz w:val="24"/>
+          <w:szCs w:val="24"/>
         </w:rPr>
         <w:t>esistenti</w:t>
       </w:r>
       <w:r>
         <w:rPr>
-          <w:sz w:val="32"/>
-          <w:szCs w:val="32"/>
+          <w:sz w:val="24"/>
+          <w:szCs w:val="24"/>
         </w:rPr>
         <w:t xml:space="preserve"> non esistenti nel database, il sistema quindi gli negherà l’accesso</w:t>
       </w:r>
@@ -366,253 +563,30 @@
           <w:numId w:val="8"/>
         </w:numPr>
         <w:rPr>
-          <w:sz w:val="32"/>
-          <w:szCs w:val="32"/>
-        </w:rPr>
-      </w:pPr>
-      <w:r>
-        <w:rPr>
-          <w:sz w:val="32"/>
-          <w:szCs w:val="32"/>
+          <w:sz w:val="24"/>
+          <w:szCs w:val="24"/>
+        </w:rPr>
+      </w:pPr>
+      <w:r>
+        <w:rPr>
+          <w:sz w:val="24"/>
+          <w:szCs w:val="24"/>
         </w:rPr>
         <w:t xml:space="preserve">Se la connessione con il database </w:t>
       </w:r>
       <w:r>
         <w:rPr>
-          <w:sz w:val="32"/>
-          <w:szCs w:val="32"/>
+          <w:sz w:val="24"/>
+          <w:szCs w:val="24"/>
         </w:rPr>
         <w:t>è</w:t>
       </w:r>
       <w:r>
         <w:rPr>
-          <w:sz w:val="32"/>
-          <w:szCs w:val="32"/>
+          <w:sz w:val="24"/>
+          <w:szCs w:val="24"/>
         </w:rPr>
         <w:t xml:space="preserve"> assente il sistema segnalerà un errore</w:t>
-      </w:r>
-    </w:p>
-    <w:p>
-      <w:pPr>
-        <w:rPr>
-          <w:b/>
-          <w:sz w:val="36"/>
-          <w:szCs w:val="36"/>
-        </w:rPr>
-      </w:pPr>
-      <w:r>
-        <w:rPr>
-          <w:b/>
-          <w:sz w:val="36"/>
-          <w:szCs w:val="36"/>
-        </w:rPr>
-        <w:t xml:space="preserve">Registrazione: </w:t>
-      </w:r>
-    </w:p>
-    <w:p>
-      <w:pPr>
-        <w:rPr>
-          <w:sz w:val="32"/>
-          <w:szCs w:val="32"/>
-        </w:rPr>
-      </w:pPr>
-      <w:r>
-        <w:rPr>
-          <w:sz w:val="32"/>
-          <w:szCs w:val="32"/>
-        </w:rPr>
-        <w:t>I</w:t>
-      </w:r>
-      <w:r>
-        <w:rPr>
-          <w:sz w:val="32"/>
-          <w:szCs w:val="32"/>
-        </w:rPr>
-        <w:t>n caso non abbia un account esistente sarà permessa la creazione di un account con l’inserimento, nei campi, dei dati obbligatori al proprio rico</w:t>
-      </w:r>
-      <w:r>
-        <w:rPr>
-          <w:sz w:val="32"/>
-          <w:szCs w:val="32"/>
-        </w:rPr>
-        <w:t>noscimento (nome, cognome, codice</w:t>
-      </w:r>
-      <w:r>
-        <w:rPr>
-          <w:sz w:val="32"/>
-          <w:szCs w:val="32"/>
-        </w:rPr>
-        <w:t xml:space="preserve"> fiscale, ecc..).</w:t>
-      </w:r>
-    </w:p>
-    <w:p>
-      <w:pPr>
-        <w:rPr>
-          <w:sz w:val="32"/>
-          <w:szCs w:val="32"/>
-        </w:rPr>
-      </w:pPr>
-      <w:r>
-        <w:rPr>
-          <w:color w:val="FF0000"/>
-          <w:sz w:val="32"/>
-          <w:szCs w:val="32"/>
-        </w:rPr>
-        <w:t>Scenario di successo principale:</w:t>
-      </w:r>
-      <w:r>
-        <w:rPr>
-          <w:sz w:val="32"/>
-          <w:szCs w:val="32"/>
-        </w:rPr>
-        <w:t xml:space="preserve"> l’utente inserisce i dati personali e crea il suo account.</w:t>
-      </w:r>
-    </w:p>
-    <w:p>
-      <w:pPr>
-        <w:rPr>
-          <w:color w:val="FF0000"/>
-          <w:sz w:val="32"/>
-          <w:szCs w:val="32"/>
-        </w:rPr>
-      </w:pPr>
-      <w:r>
-        <w:rPr>
-          <w:color w:val="FF0000"/>
-          <w:sz w:val="32"/>
-          <w:szCs w:val="32"/>
-        </w:rPr>
-        <w:t>Scenari alternativi:</w:t>
-      </w:r>
-    </w:p>
-    <w:p>
-      <w:pPr>
-        <w:pStyle w:val="Paragrafoelenco"/>
-        <w:numPr>
-          <w:ilvl w:val="0"/>
-          <w:numId w:val="9"/>
-        </w:numPr>
-        <w:rPr>
-          <w:sz w:val="32"/>
-          <w:szCs w:val="32"/>
-        </w:rPr>
-      </w:pPr>
-      <w:r>
-        <w:rPr>
-          <w:sz w:val="32"/>
-          <w:szCs w:val="32"/>
-        </w:rPr>
-        <w:t>Se l’utente utilizza un’email già presente nel sistema</w:t>
-      </w:r>
-      <w:r>
-        <w:rPr>
-          <w:sz w:val="32"/>
-          <w:szCs w:val="32"/>
-        </w:rPr>
-        <w:t>, il tentativo di registrazione fallisce.</w:t>
-      </w:r>
-    </w:p>
-    <w:p>
-      <w:pPr>
-        <w:pStyle w:val="Paragrafoelenco"/>
-        <w:numPr>
-          <w:ilvl w:val="0"/>
-          <w:numId w:val="9"/>
-        </w:numPr>
-        <w:rPr>
-          <w:sz w:val="32"/>
-          <w:szCs w:val="32"/>
-        </w:rPr>
-      </w:pPr>
-      <w:r>
-        <w:rPr>
-          <w:sz w:val="32"/>
-          <w:szCs w:val="32"/>
-        </w:rPr>
-        <w:t>Se dei campi non sono stati compilati</w:t>
-      </w:r>
-      <w:r>
-        <w:rPr>
-          <w:sz w:val="32"/>
-          <w:szCs w:val="32"/>
-        </w:rPr>
-        <w:t>, o sono stati riempiti con informazioni non valide</w:t>
-      </w:r>
-      <w:r>
-        <w:rPr>
-          <w:sz w:val="32"/>
-          <w:szCs w:val="32"/>
-        </w:rPr>
-        <w:t xml:space="preserve">, </w:t>
-      </w:r>
-      <w:r>
-        <w:rPr>
-          <w:sz w:val="32"/>
-          <w:szCs w:val="32"/>
-        </w:rPr>
-        <w:t xml:space="preserve">o non sono state accettate le condizioni e i termini di utilizzo, </w:t>
-      </w:r>
-      <w:r>
-        <w:rPr>
-          <w:sz w:val="32"/>
-          <w:szCs w:val="32"/>
-        </w:rPr>
-        <w:t xml:space="preserve">il tentativo fallisce e </w:t>
-      </w:r>
-      <w:r>
-        <w:rPr>
-          <w:sz w:val="32"/>
-          <w:szCs w:val="32"/>
-        </w:rPr>
-        <w:t>il sistema genera un</w:t>
-      </w:r>
-      <w:r>
-        <w:rPr>
-          <w:sz w:val="32"/>
-          <w:szCs w:val="32"/>
-        </w:rPr>
-        <w:t xml:space="preserve"> errore.</w:t>
-      </w:r>
-    </w:p>
-    <w:p>
-      <w:pPr>
-        <w:pStyle w:val="Paragrafoelenco"/>
-        <w:numPr>
-          <w:ilvl w:val="0"/>
-          <w:numId w:val="9"/>
-        </w:numPr>
-        <w:rPr>
-          <w:sz w:val="32"/>
-          <w:szCs w:val="32"/>
-        </w:rPr>
-      </w:pPr>
-      <w:r>
-        <w:rPr>
-          <w:sz w:val="32"/>
-          <w:szCs w:val="32"/>
-        </w:rPr>
-        <w:t xml:space="preserve">Se la connessione con il database </w:t>
-      </w:r>
-      <w:r>
-        <w:rPr>
-          <w:sz w:val="32"/>
-          <w:szCs w:val="32"/>
-        </w:rPr>
-        <w:t>è</w:t>
-      </w:r>
-      <w:r>
-        <w:rPr>
-          <w:sz w:val="32"/>
-          <w:szCs w:val="32"/>
-        </w:rPr>
-        <w:t xml:space="preserve"> assente il sistema segnalerà un errore.</w:t>
-      </w:r>
-      <w:r>
-        <w:rPr>
-          <w:sz w:val="32"/>
-          <w:szCs w:val="32"/>
-        </w:rPr>
-        <w:tab/>
       </w:r>
     </w:p>
     <w:p>
@@ -628,10 +602,10 @@
         <w:rPr>
           <w:b/>
           <w:bCs/>
-          <w:sz w:val="36"/>
-          <w:szCs w:val="36"/>
-        </w:rPr>
-        <w:t>Acquisto</w:t>
+          <w:sz w:val="32"/>
+          <w:szCs w:val="32"/>
+        </w:rPr>
+        <w:t>Ricerca</w:t>
       </w:r>
       <w:r>
         <w:rPr>
@@ -640,14 +614,150 @@
           <w:sz w:val="36"/>
           <w:szCs w:val="36"/>
         </w:rPr>
+        <w:t>:</w:t>
+      </w:r>
+    </w:p>
+    <w:p>
+      <w:pPr>
+        <w:rPr>
+          <w:sz w:val="24"/>
+          <w:szCs w:val="24"/>
+        </w:rPr>
+      </w:pPr>
+      <w:r>
+        <w:rPr>
+          <w:sz w:val="24"/>
+          <w:szCs w:val="24"/>
+        </w:rPr>
+        <w:t xml:space="preserve">Effettuando il login l’utente sarà adesso abilitato alla ricerca dei titoli </w:t>
+      </w:r>
+      <w:r>
+        <w:rPr>
+          <w:sz w:val="24"/>
+          <w:szCs w:val="24"/>
+        </w:rPr>
+        <w:t xml:space="preserve">o abbonamenti </w:t>
+      </w:r>
+      <w:r>
+        <w:rPr>
+          <w:sz w:val="24"/>
+          <w:szCs w:val="24"/>
+        </w:rPr>
+        <w:t xml:space="preserve">acquistabili: selezionando </w:t>
+      </w:r>
+      <w:r>
+        <w:rPr>
+          <w:sz w:val="24"/>
+          <w:szCs w:val="24"/>
+        </w:rPr>
+        <w:t>la fermata di partenza, quella di arrivo e successivamente la data e l’ora potrà scegliere il biglietto per il mezzo che preferisce.</w:t>
+      </w:r>
+    </w:p>
+    <w:p>
+      <w:pPr>
+        <w:rPr>
+          <w:sz w:val="32"/>
+          <w:szCs w:val="32"/>
+        </w:rPr>
+      </w:pPr>
+      <w:r>
+        <w:rPr>
+          <w:sz w:val="26"/>
+          <w:szCs w:val="26"/>
+        </w:rPr>
+        <w:t>Scenario di successo principale:</w:t>
+      </w:r>
+      <w:r>
+        <w:rPr>
+          <w:sz w:val="32"/>
+          <w:szCs w:val="32"/>
+        </w:rPr>
+        <w:t xml:space="preserve"> </w:t>
+      </w:r>
+      <w:r>
+        <w:rPr>
+          <w:sz w:val="24"/>
+          <w:szCs w:val="24"/>
+        </w:rPr>
+        <w:t>l</w:t>
+      </w:r>
+      <w:r>
+        <w:rPr>
+          <w:sz w:val="24"/>
+          <w:szCs w:val="24"/>
+        </w:rPr>
+        <w:t>’utente trova il biglietto che più si addice alle sue esigenze</w:t>
+      </w:r>
+    </w:p>
+    <w:p>
+      <w:pPr>
+        <w:rPr>
+          <w:sz w:val="32"/>
+          <w:szCs w:val="32"/>
+        </w:rPr>
+      </w:pPr>
+      <w:r>
+        <w:rPr>
+          <w:sz w:val="26"/>
+          <w:szCs w:val="26"/>
+        </w:rPr>
+        <w:t>Scenari alternativi:</w:t>
+      </w:r>
+      <w:r>
+        <w:rPr>
+          <w:sz w:val="32"/>
+          <w:szCs w:val="32"/>
+        </w:rPr>
+        <w:t xml:space="preserve"> </w:t>
+      </w:r>
+      <w:r>
+        <w:rPr>
+          <w:sz w:val="24"/>
+          <w:szCs w:val="24"/>
+        </w:rPr>
+        <w:t>s</w:t>
+      </w:r>
+      <w:r>
+        <w:rPr>
+          <w:sz w:val="24"/>
+          <w:szCs w:val="24"/>
+        </w:rPr>
+        <w:t>e la connessione con il database è assente il sistema segnalerà un errore.</w:t>
+      </w:r>
+    </w:p>
+    <w:p>
+      <w:pPr>
+        <w:rPr>
+          <w:b/>
+          <w:bCs/>
+          <w:sz w:val="32"/>
+          <w:szCs w:val="32"/>
+        </w:rPr>
+      </w:pPr>
+      <w:r>
+        <w:rPr>
+          <w:b/>
+          <w:bCs/>
+          <w:sz w:val="32"/>
+          <w:szCs w:val="32"/>
+        </w:rPr>
+        <w:t>Acquisto</w:t>
+      </w:r>
+      <w:r>
+        <w:rPr>
+          <w:b/>
+          <w:bCs/>
+          <w:sz w:val="32"/>
+          <w:szCs w:val="32"/>
+        </w:rPr>
         <w:t xml:space="preserve"> biglietto</w:t>
       </w:r>
       <w:r>
         <w:rPr>
           <w:b/>
           <w:bCs/>
-          <w:sz w:val="36"/>
-          <w:szCs w:val="36"/>
+          <w:sz w:val="32"/>
+          <w:szCs w:val="32"/>
         </w:rPr>
         <w:t>:</w:t>
       </w:r>
@@ -655,65 +765,39 @@
     <w:p>
       <w:pPr>
         <w:rPr>
-          <w:sz w:val="32"/>
-          <w:szCs w:val="32"/>
-        </w:rPr>
-      </w:pPr>
-      <w:r>
-        <w:rPr>
-          <w:sz w:val="32"/>
-          <w:szCs w:val="32"/>
-        </w:rPr>
-        <w:t xml:space="preserve">Nella schermata inziale della pagina di acquisto, prima di comprare il biglietto sceglieremo </w:t>
-      </w:r>
-      <w:r>
-        <w:rPr>
-          <w:sz w:val="32"/>
-          <w:szCs w:val="32"/>
-        </w:rPr>
-        <w:t xml:space="preserve">una </w:t>
-      </w:r>
-      <w:r>
-        <w:rPr>
-          <w:sz w:val="32"/>
-          <w:szCs w:val="32"/>
-        </w:rPr>
-        <w:t xml:space="preserve">fermata di </w:t>
-      </w:r>
-      <w:r>
-        <w:rPr>
-          <w:sz w:val="32"/>
-          <w:szCs w:val="32"/>
-        </w:rPr>
-        <w:t xml:space="preserve">partenza e </w:t>
-      </w:r>
-      <w:r>
-        <w:rPr>
-          <w:sz w:val="32"/>
-          <w:szCs w:val="32"/>
-        </w:rPr>
-        <w:t xml:space="preserve">una di </w:t>
-      </w:r>
-      <w:r>
-        <w:rPr>
-          <w:sz w:val="32"/>
-          <w:szCs w:val="32"/>
-        </w:rPr>
-        <w:t>arrivo</w:t>
-      </w:r>
-      <w:r>
-        <w:rPr>
-          <w:sz w:val="32"/>
-          <w:szCs w:val="32"/>
-        </w:rPr>
-        <w:t xml:space="preserve">; dopodiché </w:t>
-      </w:r>
-      <w:r>
-        <w:rPr>
-          <w:sz w:val="32"/>
-          <w:szCs w:val="32"/>
-        </w:rPr>
-        <w:t>l’utente sarà invitato a scegliere il biglietto in base alle proprie esigenze di prezzo</w:t>
+          <w:sz w:val="24"/>
+          <w:szCs w:val="24"/>
+        </w:rPr>
+      </w:pPr>
+      <w:r>
+        <w:rPr>
+          <w:sz w:val="24"/>
+          <w:szCs w:val="24"/>
+        </w:rPr>
+        <w:t>Selezionato il biglietto desiderato l’utente effettuerà l’acquisto.</w:t>
+      </w:r>
+    </w:p>
+    <w:p>
+      <w:pPr>
+        <w:rPr>
+          <w:sz w:val="32"/>
+          <w:szCs w:val="32"/>
+          <w:u w:val="single"/>
+        </w:rPr>
+      </w:pPr>
+      <w:r>
+        <w:rPr>
+          <w:sz w:val="26"/>
+          <w:szCs w:val="26"/>
+        </w:rPr>
+        <w:t>Scenario</w:t>
+      </w:r>
+      <w:r>
+        <w:rPr>
+          <w:sz w:val="26"/>
+          <w:szCs w:val="26"/>
+        </w:rPr>
+        <w:t xml:space="preserve"> di successo principale:</w:t>
       </w:r>
       <w:r>
         <w:rPr>
@@ -724,318 +808,58 @@
       </w:r>
       <w:r>
         <w:rPr>
-          <w:sz w:val="32"/>
-          <w:szCs w:val="32"/>
-          <w:u w:val="single"/>
-        </w:rPr>
-        <w:t xml:space="preserve">(alcuni mezzi saranno più </w:t>
-      </w:r>
-      <w:r>
-        <w:rPr>
-          <w:sz w:val="32"/>
-          <w:szCs w:val="32"/>
-          <w:u w:val="single"/>
-        </w:rPr>
-        <w:t>economici</w:t>
-      </w:r>
-      <w:r>
-        <w:rPr>
-          <w:sz w:val="32"/>
-          <w:szCs w:val="32"/>
-          <w:u w:val="single"/>
-        </w:rPr>
-        <w:t xml:space="preserve"> di altri). </w:t>
-      </w:r>
-    </w:p>
-    <w:p>
-      <w:pPr>
-        <w:rPr>
-          <w:sz w:val="32"/>
-          <w:szCs w:val="32"/>
-          <w:u w:val="single"/>
-        </w:rPr>
-      </w:pPr>
-      <w:r>
-        <w:rPr>
-          <w:sz w:val="32"/>
-          <w:szCs w:val="32"/>
-          <w:u w:val="single"/>
-        </w:rPr>
-        <w:t>Per completare l’acquisto di un biglietto bisognerà indicare determinate informazioni per verificare il sovrapprezzo</w:t>
-      </w:r>
-      <w:r>
-        <w:rPr>
-          <w:sz w:val="32"/>
-          <w:szCs w:val="32"/>
-          <w:u w:val="single"/>
-        </w:rPr>
-        <w:t>/diminuzione</w:t>
-      </w:r>
-      <w:r>
-        <w:rPr>
-          <w:sz w:val="32"/>
-          <w:szCs w:val="32"/>
-          <w:u w:val="single"/>
+          <w:sz w:val="24"/>
+          <w:szCs w:val="24"/>
+        </w:rPr>
+        <w:t>l</w:t>
+      </w:r>
+      <w:r>
+        <w:rPr>
+          <w:sz w:val="24"/>
+          <w:szCs w:val="24"/>
+        </w:rPr>
+        <w:t>’utente riesce ad acquistare il biglietto</w:t>
+      </w:r>
+      <w:r>
+        <w:rPr>
+          <w:sz w:val="24"/>
+          <w:szCs w:val="24"/>
+        </w:rPr>
+        <w:t>.</w:t>
+      </w:r>
+      <w:r>
+        <w:rPr>
+          <w:sz w:val="24"/>
+          <w:szCs w:val="24"/>
         </w:rPr>
         <w:t xml:space="preserve"> </w:t>
       </w:r>
       <w:r>
         <w:rPr>
-          <w:sz w:val="32"/>
-          <w:szCs w:val="32"/>
-          <w:u w:val="single"/>
-        </w:rPr>
-        <w:t>prezzo</w:t>
-      </w:r>
-      <w:r>
-        <w:rPr>
-          <w:sz w:val="32"/>
-          <w:szCs w:val="32"/>
-          <w:u w:val="single"/>
-        </w:rPr>
-        <w:t xml:space="preserve"> del ticket, come:</w:t>
-      </w:r>
-    </w:p>
-    <w:p>
-      <w:pPr>
-        <w:pStyle w:val="Paragrafoelenco"/>
-        <w:numPr>
-          <w:ilvl w:val="0"/>
-          <w:numId w:val="3"/>
-        </w:numPr>
-        <w:rPr>
-          <w:sz w:val="32"/>
-          <w:szCs w:val="32"/>
-          <w:u w:val="single"/>
-        </w:rPr>
-      </w:pPr>
-      <w:r>
-        <w:rPr>
-          <w:sz w:val="32"/>
-          <w:szCs w:val="32"/>
-          <w:u w:val="single"/>
-        </w:rPr>
-        <w:t>L’aggiunta di una o più persone</w:t>
-      </w:r>
-    </w:p>
-    <w:p>
-      <w:pPr>
-        <w:pStyle w:val="Paragrafoelenco"/>
-        <w:numPr>
-          <w:ilvl w:val="0"/>
-          <w:numId w:val="3"/>
-        </w:numPr>
-        <w:rPr>
-          <w:sz w:val="32"/>
-          <w:szCs w:val="32"/>
-          <w:u w:val="single"/>
-        </w:rPr>
-      </w:pPr>
-      <w:r>
-        <w:rPr>
-          <w:sz w:val="32"/>
-          <w:szCs w:val="32"/>
-          <w:u w:val="single"/>
-        </w:rPr>
-        <w:t>Il trasporto di oggetti ingombranti</w:t>
-      </w:r>
-      <w:r>
-        <w:rPr>
-          <w:sz w:val="32"/>
-          <w:szCs w:val="32"/>
-          <w:u w:val="single"/>
-        </w:rPr>
-        <w:t xml:space="preserve"> </w:t>
-      </w:r>
-      <w:r>
-        <w:rPr>
-          <w:sz w:val="32"/>
-          <w:szCs w:val="32"/>
-          <w:u w:val="single"/>
-        </w:rPr>
-        <w:t xml:space="preserve">(bicicletta, monopattino, </w:t>
-      </w:r>
-      <w:r>
-        <w:rPr>
-          <w:sz w:val="32"/>
-          <w:szCs w:val="32"/>
-          <w:u w:val="single"/>
-        </w:rPr>
-        <w:t xml:space="preserve">bagagli, </w:t>
-      </w:r>
-      <w:r>
-        <w:rPr>
-          <w:sz w:val="32"/>
-          <w:szCs w:val="32"/>
-          <w:u w:val="single"/>
-        </w:rPr>
-        <w:t xml:space="preserve">ecc. </w:t>
-      </w:r>
-      <w:r>
-        <w:rPr>
-          <w:sz w:val="32"/>
-          <w:szCs w:val="32"/>
-          <w:u w:val="single"/>
-        </w:rPr>
-        <w:t>...)</w:t>
-      </w:r>
-    </w:p>
-    <w:p>
-      <w:pPr>
-        <w:pStyle w:val="Paragrafoelenco"/>
-        <w:numPr>
-          <w:ilvl w:val="0"/>
-          <w:numId w:val="3"/>
-        </w:numPr>
-        <w:rPr>
-          <w:sz w:val="32"/>
-          <w:szCs w:val="32"/>
-          <w:u w:val="single"/>
-        </w:rPr>
-      </w:pPr>
-      <w:r>
-        <w:rPr>
-          <w:sz w:val="32"/>
-          <w:szCs w:val="32"/>
-          <w:u w:val="single"/>
-        </w:rPr>
-        <w:t>Animali domestici</w:t>
-      </w:r>
-    </w:p>
-    <w:p>
-      <w:pPr>
-        <w:pStyle w:val="Paragrafoelenco"/>
-        <w:numPr>
-          <w:ilvl w:val="0"/>
-          <w:numId w:val="3"/>
-        </w:numPr>
-        <w:rPr>
-          <w:sz w:val="32"/>
-          <w:szCs w:val="32"/>
-          <w:u w:val="single"/>
-        </w:rPr>
-      </w:pPr>
-      <w:r>
-        <w:rPr>
-          <w:sz w:val="32"/>
-          <w:szCs w:val="32"/>
-          <w:u w:val="single"/>
-        </w:rPr>
-        <w:t>S</w:t>
-      </w:r>
-      <w:r>
-        <w:rPr>
-          <w:sz w:val="32"/>
-          <w:szCs w:val="32"/>
-          <w:u w:val="single"/>
-        </w:rPr>
-        <w:t>tudente</w:t>
-      </w:r>
-    </w:p>
-    <w:p>
-      <w:pPr>
-        <w:rPr>
-          <w:sz w:val="32"/>
-          <w:szCs w:val="32"/>
-        </w:rPr>
-      </w:pPr>
-      <w:r>
-        <w:rPr>
-          <w:sz w:val="32"/>
-          <w:szCs w:val="32"/>
-        </w:rPr>
-        <w:t>Alla fine della procedura l’utente premerà il pulsante per completare l’ac</w:t>
-      </w:r>
-      <w:r>
-        <w:rPr>
-          <w:sz w:val="32"/>
-          <w:szCs w:val="32"/>
-        </w:rPr>
-        <w:t>q</w:t>
-      </w:r>
-      <w:r>
-        <w:rPr>
-          <w:sz w:val="32"/>
-          <w:szCs w:val="32"/>
-        </w:rPr>
-        <w:t>uisto.</w:t>
-      </w:r>
-    </w:p>
-    <w:p>
-      <w:pPr>
-        <w:rPr>
-          <w:sz w:val="32"/>
-          <w:szCs w:val="32"/>
-          <w:u w:val="single"/>
-        </w:rPr>
-      </w:pPr>
-      <w:r>
-        <w:rPr>
-          <w:color w:val="FF0000"/>
-          <w:sz w:val="32"/>
-          <w:szCs w:val="32"/>
-        </w:rPr>
-        <w:t>Scenario</w:t>
-      </w:r>
-      <w:r>
-        <w:rPr>
-          <w:color w:val="FF0000"/>
-          <w:sz w:val="32"/>
-          <w:szCs w:val="32"/>
-        </w:rPr>
-        <w:t xml:space="preserve"> di successo principale:</w:t>
-      </w:r>
-      <w:r>
-        <w:rPr>
-          <w:sz w:val="32"/>
-          <w:szCs w:val="32"/>
-        </w:rPr>
-        <w:t xml:space="preserve"> l’utente inserisce i dati necessari alla ricerca del biglietto e seleziona il ticket da acquistare. </w:t>
-      </w:r>
-      <w:r>
-        <w:rPr>
-          <w:sz w:val="32"/>
-          <w:szCs w:val="32"/>
-          <w:u w:val="single"/>
-        </w:rPr>
-        <w:t>Il sistema invierà una notifica di ricezione del pagamento</w:t>
-      </w:r>
-      <w:r>
-        <w:rPr>
-          <w:sz w:val="32"/>
-          <w:szCs w:val="32"/>
-        </w:rPr>
-        <w:t>.</w:t>
-      </w:r>
-      <w:r>
-        <w:rPr>
-          <w:sz w:val="32"/>
-          <w:szCs w:val="32"/>
-        </w:rPr>
-        <w:t xml:space="preserve"> </w:t>
-      </w:r>
-      <w:r>
-        <w:rPr>
-          <w:sz w:val="32"/>
-          <w:szCs w:val="32"/>
-          <w:u w:val="single"/>
-        </w:rPr>
-        <w:t>Ad acquisto avvenuto vengono accreditati un numero di punti in proporzione all’importo del biglietto.</w:t>
-      </w:r>
-    </w:p>
-    <w:p>
-      <w:pPr>
-        <w:rPr>
-          <w:color w:val="FF0000"/>
-          <w:sz w:val="32"/>
-          <w:szCs w:val="32"/>
-        </w:rPr>
-      </w:pPr>
-      <w:r>
-        <w:rPr>
-          <w:color w:val="FF0000"/>
-          <w:sz w:val="32"/>
-          <w:szCs w:val="32"/>
+          <w:sz w:val="24"/>
+          <w:szCs w:val="24"/>
+        </w:rPr>
+        <w:t>Il sistema invierà una notifica di ricezione del pagamento.</w:t>
+      </w:r>
+      <w:r>
+        <w:rPr>
+          <w:sz w:val="24"/>
+          <w:szCs w:val="24"/>
+        </w:rPr>
+        <w:t xml:space="preserve"> Ad acquisto avvenuto vengono accreditati un numero di punti.</w:t>
+      </w:r>
+    </w:p>
+    <w:p>
+      <w:pPr>
+        <w:rPr>
+          <w:sz w:val="26"/>
+          <w:szCs w:val="26"/>
+        </w:rPr>
+      </w:pPr>
+      <w:r>
+        <w:rPr>
+          <w:sz w:val="26"/>
+          <w:szCs w:val="26"/>
         </w:rPr>
         <w:t>Scenari alternativi:</w:t>
       </w:r>
@@ -1048,14 +872,14 @@
           <w:numId w:val="10"/>
         </w:numPr>
         <w:rPr>
-          <w:sz w:val="32"/>
-          <w:szCs w:val="32"/>
-        </w:rPr>
-      </w:pPr>
-      <w:r>
-        <w:rPr>
-          <w:sz w:val="32"/>
-          <w:szCs w:val="32"/>
+          <w:sz w:val="24"/>
+          <w:szCs w:val="24"/>
+        </w:rPr>
+      </w:pPr>
+      <w:r>
+        <w:rPr>
+          <w:sz w:val="24"/>
+          <w:szCs w:val="24"/>
         </w:rPr>
         <w:t>Se il pagamento non va a buon fine il sistema segnalerà errore.</w:t>
       </w:r>
@@ -1068,14 +892,14 @@
           <w:numId w:val="10"/>
         </w:numPr>
         <w:rPr>
-          <w:sz w:val="32"/>
-          <w:szCs w:val="32"/>
-        </w:rPr>
-      </w:pPr>
-      <w:r>
-        <w:rPr>
-          <w:sz w:val="32"/>
-          <w:szCs w:val="32"/>
+          <w:sz w:val="24"/>
+          <w:szCs w:val="24"/>
+        </w:rPr>
+      </w:pPr>
+      <w:r>
+        <w:rPr>
+          <w:sz w:val="24"/>
+          <w:szCs w:val="24"/>
         </w:rPr>
         <w:t>Se la connessione con il database e assente il sistema segnalerà un errore.</w:t>
       </w:r>
@@ -1088,31 +912,31 @@
           <w:numId w:val="10"/>
         </w:numPr>
         <w:rPr>
-          <w:sz w:val="32"/>
-          <w:szCs w:val="32"/>
+          <w:sz w:val="24"/>
+          <w:szCs w:val="24"/>
           <w:u w:val="single"/>
         </w:rPr>
       </w:pPr>
       <w:r>
         <w:rPr>
-          <w:sz w:val="32"/>
-          <w:szCs w:val="32"/>
+          <w:sz w:val="24"/>
+          <w:szCs w:val="24"/>
           <w:u w:val="single"/>
         </w:rPr>
         <w:t>Se l’utente sceglie di pagare in punti come metodo di pagamento</w:t>
       </w:r>
       <w:r>
         <w:rPr>
-          <w:sz w:val="32"/>
-          <w:szCs w:val="32"/>
+          <w:sz w:val="24"/>
+          <w:szCs w:val="24"/>
           <w:u w:val="single"/>
         </w:rPr>
         <w:t xml:space="preserve"> vengono sottratti i punti utilizzati.</w:t>
       </w:r>
       <w:r>
         <w:rPr>
-          <w:sz w:val="32"/>
-          <w:szCs w:val="32"/>
+          <w:sz w:val="24"/>
+          <w:szCs w:val="24"/>
           <w:u w:val="single"/>
         </w:rPr>
         <w:t xml:space="preserve"> </w:t>
@@ -1126,15 +950,15 @@
           <w:numId w:val="10"/>
         </w:numPr>
         <w:rPr>
-          <w:sz w:val="32"/>
-          <w:szCs w:val="32"/>
+          <w:sz w:val="24"/>
+          <w:szCs w:val="24"/>
           <w:u w:val="single"/>
         </w:rPr>
       </w:pPr>
       <w:r>
         <w:rPr>
-          <w:sz w:val="32"/>
-          <w:szCs w:val="32"/>
+          <w:sz w:val="24"/>
+          <w:szCs w:val="24"/>
           <w:u w:val="single"/>
         </w:rPr>
         <w:t>Se l’utente sceglie di pagare in punti e il saldo risulta insufficiente il sistema segnala un errore.</w:t>
@@ -1151,162 +975,159 @@
       <w:r>
         <w:rPr>
           <w:b/>
+          <w:sz w:val="32"/>
+          <w:szCs w:val="32"/>
+        </w:rPr>
+        <w:t>Acquisto abbonamento</w:t>
+      </w:r>
+      <w:r>
+        <w:rPr>
+          <w:b/>
           <w:sz w:val="36"/>
           <w:szCs w:val="36"/>
         </w:rPr>
-        <w:t>Acquisto abbonamento:</w:t>
-      </w:r>
-    </w:p>
-    <w:p>
-      <w:pPr>
-        <w:rPr>
-          <w:sz w:val="32"/>
-          <w:szCs w:val="32"/>
-        </w:rPr>
-      </w:pPr>
-      <w:r>
-        <w:rPr>
-          <w:sz w:val="32"/>
-          <w:szCs w:val="32"/>
+        <w:t>:</w:t>
+      </w:r>
+    </w:p>
+    <w:p>
+      <w:pPr>
+        <w:rPr>
+          <w:sz w:val="24"/>
+          <w:szCs w:val="24"/>
+        </w:rPr>
+      </w:pPr>
+      <w:r>
+        <w:rPr>
+          <w:sz w:val="24"/>
+          <w:szCs w:val="24"/>
         </w:rPr>
         <w:t xml:space="preserve">A </w:t>
       </w:r>
       <w:r>
         <w:rPr>
-          <w:sz w:val="32"/>
-          <w:szCs w:val="32"/>
+          <w:sz w:val="24"/>
+          <w:szCs w:val="24"/>
         </w:rPr>
         <w:t>disposizione</w:t>
       </w:r>
       <w:r>
         <w:rPr>
-          <w:sz w:val="32"/>
-          <w:szCs w:val="32"/>
+          <w:sz w:val="24"/>
+          <w:szCs w:val="24"/>
         </w:rPr>
         <w:t xml:space="preserve"> dell’utente saranno presenti</w:t>
       </w:r>
       <w:r>
         <w:rPr>
-          <w:sz w:val="32"/>
-          <w:szCs w:val="32"/>
+          <w:sz w:val="24"/>
+          <w:szCs w:val="24"/>
         </w:rPr>
         <w:t xml:space="preserve"> anche degli abbonamenti </w:t>
       </w:r>
       <w:r>
         <w:rPr>
-          <w:sz w:val="32"/>
-          <w:szCs w:val="32"/>
+          <w:sz w:val="24"/>
+          <w:szCs w:val="24"/>
+        </w:rPr>
+        <w:t xml:space="preserve">di diverse durate </w:t>
+      </w:r>
+      <w:r>
+        <w:rPr>
+          <w:sz w:val="24"/>
+          <w:szCs w:val="24"/>
+        </w:rPr>
+        <w:t>per i vari mezzi di trasport</w:t>
+      </w:r>
+      <w:r>
+        <w:rPr>
+          <w:sz w:val="24"/>
+          <w:szCs w:val="24"/>
+        </w:rPr>
+        <w:t>o</w:t>
+      </w:r>
+      <w:r>
+        <w:rPr>
+          <w:sz w:val="24"/>
+          <w:szCs w:val="24"/>
+        </w:rPr>
+        <w:t xml:space="preserve"> che l’utente potrà acquistare al posto del biglietto, nel caso di tratte abituali. </w:t>
+      </w:r>
+    </w:p>
+    <w:p>
+      <w:pPr>
+        <w:rPr>
+          <w:sz w:val="32"/>
+          <w:szCs w:val="32"/>
+        </w:rPr>
+      </w:pPr>
+      <w:r>
+        <w:rPr>
+          <w:sz w:val="26"/>
+          <w:szCs w:val="26"/>
+        </w:rPr>
+        <w:t>Scenario di su</w:t>
+      </w:r>
+      <w:r>
+        <w:rPr>
+          <w:sz w:val="26"/>
+          <w:szCs w:val="26"/>
+        </w:rPr>
+        <w:t>ccesso principale:</w:t>
+      </w:r>
+      <w:r>
+        <w:rPr>
+          <w:sz w:val="32"/>
+          <w:szCs w:val="32"/>
+        </w:rPr>
+        <w:t xml:space="preserve"> </w:t>
+      </w:r>
+      <w:r>
+        <w:rPr>
+          <w:sz w:val="24"/>
+          <w:szCs w:val="24"/>
+        </w:rPr>
+        <w:t>l’utente sceglie</w:t>
+      </w:r>
+      <w:r>
+        <w:rPr>
+          <w:sz w:val="24"/>
+          <w:szCs w:val="24"/>
+        </w:rPr>
+        <w:t xml:space="preserve"> il tipo di abbonamento e</w:t>
+      </w:r>
+      <w:r>
+        <w:rPr>
+          <w:sz w:val="24"/>
+          <w:szCs w:val="24"/>
+        </w:rPr>
+        <w:t xml:space="preserve"> seleziona </w:t>
+      </w:r>
+      <w:r>
+        <w:rPr>
+          <w:sz w:val="24"/>
+          <w:szCs w:val="24"/>
+        </w:rPr>
+        <w:t>quello desiderato</w:t>
+      </w:r>
+      <w:r>
+        <w:rPr>
+          <w:sz w:val="24"/>
+          <w:szCs w:val="24"/>
+        </w:rPr>
+        <w:t xml:space="preserve">. </w:t>
+      </w:r>
+      <w:r>
+        <w:rPr>
+          <w:sz w:val="24"/>
+          <w:szCs w:val="24"/>
           <w:u w:val="single"/>
         </w:rPr>
-        <w:t>di diverse durate</w:t>
-      </w:r>
-      <w:r>
-        <w:rPr>
-          <w:sz w:val="32"/>
-          <w:szCs w:val="32"/>
-        </w:rPr>
-        <w:t xml:space="preserve"> </w:t>
-      </w:r>
-      <w:r>
-        <w:rPr>
-          <w:sz w:val="32"/>
-          <w:szCs w:val="32"/>
-        </w:rPr>
-        <w:t>per i vari mezzi di trasport</w:t>
-      </w:r>
-      <w:r>
-        <w:rPr>
-          <w:sz w:val="32"/>
-          <w:szCs w:val="32"/>
-        </w:rPr>
-        <w:t>o</w:t>
-      </w:r>
-      <w:r>
-        <w:rPr>
-          <w:sz w:val="32"/>
-          <w:szCs w:val="32"/>
-        </w:rPr>
-        <w:t xml:space="preserve"> che l’utente potrà acquistare al posto del biglietto, nel caso di tratte abituali. </w:t>
-      </w:r>
-    </w:p>
-    <w:p>
-      <w:pPr>
-        <w:rPr>
-          <w:sz w:val="32"/>
-          <w:szCs w:val="32"/>
-        </w:rPr>
-      </w:pPr>
-      <w:r>
-        <w:rPr>
-          <w:color w:val="FF0000"/>
-          <w:sz w:val="32"/>
-          <w:szCs w:val="32"/>
-        </w:rPr>
-        <w:t>Scenario di su</w:t>
-      </w:r>
-      <w:r>
-        <w:rPr>
-          <w:color w:val="FF0000"/>
-          <w:sz w:val="32"/>
-          <w:szCs w:val="32"/>
-        </w:rPr>
-        <w:t>ccesso principale:</w:t>
-      </w:r>
-      <w:r>
-        <w:rPr>
-          <w:color w:val="FF0000"/>
-          <w:sz w:val="32"/>
-          <w:szCs w:val="32"/>
-        </w:rPr>
-        <w:t xml:space="preserve"> </w:t>
-      </w:r>
-      <w:r>
-        <w:rPr>
-          <w:sz w:val="32"/>
-          <w:szCs w:val="32"/>
-        </w:rPr>
-        <w:t>l’utente sceglie</w:t>
-      </w:r>
-      <w:r>
-        <w:rPr>
-          <w:sz w:val="32"/>
-          <w:szCs w:val="32"/>
-        </w:rPr>
-        <w:t xml:space="preserve"> il tipo di abbonamento e</w:t>
-      </w:r>
-      <w:r>
-        <w:rPr>
-          <w:sz w:val="32"/>
-          <w:szCs w:val="32"/>
-        </w:rPr>
-        <w:t xml:space="preserve"> seleziona </w:t>
-      </w:r>
-      <w:r>
-        <w:rPr>
-          <w:sz w:val="32"/>
-          <w:szCs w:val="32"/>
-        </w:rPr>
-        <w:t>quello desiderato</w:t>
-      </w:r>
-      <w:r>
-        <w:rPr>
-          <w:sz w:val="32"/>
-          <w:szCs w:val="32"/>
-        </w:rPr>
-        <w:t xml:space="preserve">. </w:t>
-      </w:r>
-      <w:r>
-        <w:rPr>
-          <w:sz w:val="32"/>
-          <w:szCs w:val="32"/>
-          <w:u w:val="single"/>
-        </w:rPr>
         <w:t>Il sistema invierà una notifica di ricezione del pagamento</w:t>
       </w:r>
       <w:r>
         <w:rPr>
-          <w:sz w:val="32"/>
-          <w:szCs w:val="32"/>
+          <w:sz w:val="24"/>
+          <w:szCs w:val="24"/>
         </w:rPr>
         <w:t>.</w:t>
       </w:r>
@@ -1314,15 +1135,14 @@
     <w:p>
       <w:pPr>
         <w:rPr>
-          <w:sz w:val="32"/>
-          <w:szCs w:val="32"/>
-        </w:rPr>
-      </w:pPr>
-      <w:r>
-        <w:rPr>
-          <w:color w:val="FF0000"/>
-          <w:sz w:val="32"/>
-          <w:szCs w:val="32"/>
+          <w:sz w:val="26"/>
+          <w:szCs w:val="26"/>
+        </w:rPr>
+      </w:pPr>
+      <w:r>
+        <w:rPr>
+          <w:sz w:val="26"/>
+          <w:szCs w:val="26"/>
         </w:rPr>
         <w:t>Scenari alternativi:</w:t>
       </w:r>
@@ -1335,14 +1155,14 @@
           <w:numId w:val="10"/>
         </w:numPr>
         <w:rPr>
-          <w:sz w:val="32"/>
-          <w:szCs w:val="32"/>
-        </w:rPr>
-      </w:pPr>
-      <w:r>
-        <w:rPr>
-          <w:sz w:val="32"/>
-          <w:szCs w:val="32"/>
+          <w:sz w:val="24"/>
+          <w:szCs w:val="24"/>
+        </w:rPr>
+      </w:pPr>
+      <w:r>
+        <w:rPr>
+          <w:sz w:val="24"/>
+          <w:szCs w:val="24"/>
         </w:rPr>
         <w:t>Se il pagamento non va a buon fine il sistema segnalerà errore.</w:t>
       </w:r>
@@ -1355,28 +1175,28 @@
           <w:numId w:val="10"/>
         </w:numPr>
         <w:rPr>
-          <w:sz w:val="32"/>
-          <w:szCs w:val="32"/>
-        </w:rPr>
-      </w:pPr>
-      <w:r>
-        <w:rPr>
-          <w:sz w:val="32"/>
-          <w:szCs w:val="32"/>
+          <w:sz w:val="24"/>
+          <w:szCs w:val="24"/>
+        </w:rPr>
+      </w:pPr>
+      <w:r>
+        <w:rPr>
+          <w:sz w:val="24"/>
+          <w:szCs w:val="24"/>
         </w:rPr>
         <w:t xml:space="preserve">Se la connessione con il database </w:t>
       </w:r>
       <w:r>
         <w:rPr>
-          <w:sz w:val="32"/>
-          <w:szCs w:val="32"/>
+          <w:sz w:val="24"/>
+          <w:szCs w:val="24"/>
         </w:rPr>
         <w:t>è</w:t>
       </w:r>
       <w:r>
         <w:rPr>
-          <w:sz w:val="32"/>
-          <w:szCs w:val="32"/>
+          <w:sz w:val="24"/>
+          <w:szCs w:val="24"/>
         </w:rPr>
         <w:t xml:space="preserve"> assente il sistema segnalerà un errore.</w:t>
       </w:r>
@@ -1394,10 +1214,19 @@
         <w:rPr>
           <w:b/>
           <w:bCs/>
-          <w:sz w:val="36"/>
-          <w:szCs w:val="36"/>
+          <w:sz w:val="32"/>
+          <w:szCs w:val="32"/>
         </w:rPr>
         <w:t xml:space="preserve">Cronologia </w:t>
+      </w:r>
+      <w:r>
+        <w:rPr>
+          <w:b/>
+          <w:bCs/>
+          <w:sz w:val="32"/>
+          <w:szCs w:val="32"/>
+        </w:rPr>
+        <w:t>acquisti</w:t>
       </w:r>
       <w:r>
         <w:rPr>
@@ -1406,141 +1235,144 @@
           <w:sz w:val="36"/>
           <w:szCs w:val="36"/>
         </w:rPr>
-        <w:t>acquisti</w:t>
-      </w:r>
-      <w:r>
-        <w:rPr>
-          <w:b/>
-          <w:bCs/>
-          <w:sz w:val="36"/>
-          <w:szCs w:val="36"/>
-        </w:rPr>
         <w:t>:</w:t>
       </w:r>
     </w:p>
     <w:p>
       <w:pPr>
         <w:rPr>
-          <w:sz w:val="32"/>
-          <w:szCs w:val="32"/>
-        </w:rPr>
-      </w:pPr>
-      <w:r>
-        <w:rPr>
-          <w:sz w:val="32"/>
-          <w:szCs w:val="32"/>
+          <w:sz w:val="24"/>
+          <w:szCs w:val="24"/>
+          <w:u w:val="single"/>
+        </w:rPr>
+      </w:pPr>
+      <w:r>
+        <w:rPr>
+          <w:sz w:val="24"/>
+          <w:szCs w:val="24"/>
+          <w:u w:val="single"/>
         </w:rPr>
         <w:t>In tale sezione dell’area personale dell’utente verranno visualizzati tutti i biglietti</w:t>
       </w:r>
       <w:r>
         <w:rPr>
-          <w:sz w:val="32"/>
-          <w:szCs w:val="32"/>
+          <w:sz w:val="24"/>
+          <w:szCs w:val="24"/>
+          <w:u w:val="single"/>
         </w:rPr>
         <w:t xml:space="preserve"> e gli abbonamenti</w:t>
       </w:r>
       <w:r>
         <w:rPr>
-          <w:sz w:val="32"/>
-          <w:szCs w:val="32"/>
-        </w:rPr>
-        <w:t xml:space="preserve"> acquistati dall’utente, distinguendoli per quelli già utilizzati e non ancora utilizzati</w:t>
-      </w:r>
-      <w:r>
-        <w:rPr>
-          <w:sz w:val="32"/>
-          <w:szCs w:val="32"/>
+          <w:sz w:val="24"/>
+          <w:szCs w:val="24"/>
           <w:u w:val="single"/>
         </w:rPr>
-        <w:t>, con la possibilità di cancellare questi ultimi.</w:t>
-      </w:r>
-    </w:p>
-    <w:p>
-      <w:pPr>
-        <w:rPr>
-          <w:sz w:val="32"/>
-          <w:szCs w:val="32"/>
-        </w:rPr>
-      </w:pPr>
-      <w:r>
-        <w:rPr>
-          <w:color w:val="FF0000"/>
-          <w:sz w:val="32"/>
-          <w:szCs w:val="32"/>
-        </w:rPr>
-        <w:t>Scenario di successo principale:</w:t>
-      </w:r>
-      <w:r>
-        <w:rPr>
-          <w:color w:val="FF0000"/>
-          <w:sz w:val="32"/>
-          <w:szCs w:val="32"/>
+        <w:t xml:space="preserve"> acquistati dall’utente, distinguendoli per quelli già utilizzati e non ancora utilizzati, con la possibilità di cancellare questi ultimi.</w:t>
+      </w:r>
+    </w:p>
+    <w:p>
+      <w:pPr>
+        <w:rPr>
+          <w:sz w:val="24"/>
+          <w:szCs w:val="24"/>
+          <w:u w:val="single"/>
+        </w:rPr>
+      </w:pPr>
+      <w:r>
+        <w:rPr>
+          <w:sz w:val="26"/>
+          <w:szCs w:val="26"/>
+          <w:u w:val="single"/>
+        </w:rPr>
+        <w:t>Scenario di successo principale</w:t>
+      </w:r>
+      <w:r>
+        <w:rPr>
+          <w:sz w:val="24"/>
+          <w:szCs w:val="24"/>
+          <w:u w:val="single"/>
+        </w:rPr>
+        <w:t xml:space="preserve">: </w:t>
+      </w:r>
+      <w:r>
+        <w:rPr>
+          <w:sz w:val="24"/>
+          <w:szCs w:val="24"/>
+          <w:u w:val="single"/>
+        </w:rPr>
+        <w:t>l</w:t>
+      </w:r>
+      <w:r>
+        <w:rPr>
+          <w:sz w:val="24"/>
+          <w:szCs w:val="24"/>
+          <w:u w:val="single"/>
+        </w:rPr>
+        <w:t>’utente seleziona il biglietto da cancellare. Il sistema procede al rimborso del biglietto e a dare conferma dell’</w:t>
+      </w:r>
+      <w:r>
+        <w:rPr>
+          <w:sz w:val="24"/>
+          <w:szCs w:val="24"/>
+          <w:u w:val="single"/>
+        </w:rPr>
+        <w:t>avvenuta cancellazione.</w:t>
+      </w:r>
+    </w:p>
+    <w:p>
+      <w:pPr>
+        <w:rPr>
+          <w:sz w:val="26"/>
+          <w:szCs w:val="26"/>
+          <w:u w:val="single"/>
+        </w:rPr>
+      </w:pPr>
+      <w:r>
+        <w:rPr>
+          <w:sz w:val="26"/>
+          <w:szCs w:val="26"/>
+          <w:u w:val="single"/>
+        </w:rPr>
+        <w:t>Scenari alternativi:</w:t>
+      </w:r>
+      <w:r>
+        <w:rPr>
+          <w:sz w:val="26"/>
+          <w:szCs w:val="26"/>
+          <w:u w:val="single"/>
         </w:rPr>
         <w:t xml:space="preserve"> </w:t>
       </w:r>
       <w:r>
         <w:rPr>
-          <w:sz w:val="32"/>
-          <w:szCs w:val="32"/>
+          <w:sz w:val="24"/>
+          <w:szCs w:val="24"/>
           <w:u w:val="single"/>
         </w:rPr>
-        <w:t>l’utente seleziona il biglietto da cancellare. Il sistema procede al rimborso del biglietto e a dare conferma dell’</w:t>
-      </w:r>
-      <w:r>
-        <w:rPr>
-          <w:sz w:val="32"/>
-          <w:szCs w:val="32"/>
+        <w:t>s</w:t>
+      </w:r>
+      <w:r>
+        <w:rPr>
+          <w:sz w:val="24"/>
+          <w:szCs w:val="24"/>
           <w:u w:val="single"/>
         </w:rPr>
-        <w:t>avvenuta cancellazione.</w:t>
-      </w:r>
-    </w:p>
-    <w:p>
-      <w:pPr>
-        <w:rPr>
-          <w:sz w:val="32"/>
-          <w:szCs w:val="32"/>
-        </w:rPr>
-      </w:pPr>
-      <w:r>
-        <w:rPr>
-          <w:color w:val="FF0000"/>
-          <w:sz w:val="32"/>
-          <w:szCs w:val="32"/>
-        </w:rPr>
-        <w:t>Scenari alternativi:</w:t>
-      </w:r>
-    </w:p>
-    <w:p>
-      <w:pPr>
-        <w:pStyle w:val="Paragrafoelenco"/>
-        <w:numPr>
-          <w:ilvl w:val="0"/>
-          <w:numId w:val="10"/>
-        </w:numPr>
-        <w:rPr>
-          <w:sz w:val="32"/>
-          <w:szCs w:val="32"/>
-        </w:rPr>
-      </w:pPr>
-      <w:r>
-        <w:rPr>
-          <w:sz w:val="32"/>
-          <w:szCs w:val="32"/>
-        </w:rPr>
-        <w:t xml:space="preserve">Se la connessione con il database </w:t>
-      </w:r>
-      <w:r>
-        <w:rPr>
-          <w:sz w:val="32"/>
-          <w:szCs w:val="32"/>
+        <w:t xml:space="preserve">e la connessione con il database </w:t>
+      </w:r>
+      <w:r>
+        <w:rPr>
+          <w:sz w:val="24"/>
+          <w:szCs w:val="24"/>
+          <w:u w:val="single"/>
         </w:rPr>
         <w:t>è</w:t>
       </w:r>
       <w:r>
         <w:rPr>
-          <w:sz w:val="32"/>
-          <w:szCs w:val="32"/>
+          <w:sz w:val="24"/>
+          <w:szCs w:val="24"/>
+          <w:u w:val="single"/>
         </w:rPr>
         <w:t xml:space="preserve"> assente il sistema segnalerà un errore.</w:t>
       </w:r>
@@ -1564,10 +1396,18 @@
       <w:r>
         <w:rPr>
           <w:b/>
+          <w:sz w:val="32"/>
+          <w:szCs w:val="32"/>
+        </w:rPr>
+        <w:t>Requisiti funzionali di sistema</w:t>
+      </w:r>
+      <w:r>
+        <w:rPr>
+          <w:b/>
           <w:sz w:val="40"/>
           <w:szCs w:val="40"/>
         </w:rPr>
-        <w:t>Requisiti funzionali di sistema:</w:t>
+        <w:t>:</w:t>
       </w:r>
     </w:p>
     <w:p>
@@ -1577,23 +1417,16 @@
           <w:numId w:val="2"/>
         </w:numPr>
         <w:rPr>
-          <w:sz w:val="32"/>
-          <w:szCs w:val="32"/>
-        </w:rPr>
-      </w:pPr>
-      <w:r>
-        <w:rPr>
-          <w:sz w:val="32"/>
-          <w:szCs w:val="32"/>
-        </w:rPr>
-        <w:t>L</w:t>
-      </w:r>
-      <w:r>
-        <w:rPr>
-          <w:sz w:val="32"/>
-          <w:szCs w:val="32"/>
-        </w:rPr>
-        <w:t xml:space="preserve">ogin </w:t>
+          <w:sz w:val="24"/>
+          <w:szCs w:val="24"/>
+        </w:rPr>
+      </w:pPr>
+      <w:r>
+        <w:rPr>
+          <w:sz w:val="24"/>
+          <w:szCs w:val="24"/>
+        </w:rPr>
+        <w:t xml:space="preserve">Login </w:t>
       </w:r>
     </w:p>
     <w:p>
@@ -1603,23 +1436,16 @@
           <w:numId w:val="2"/>
         </w:numPr>
         <w:rPr>
-          <w:sz w:val="32"/>
-          <w:szCs w:val="32"/>
-        </w:rPr>
-      </w:pPr>
-      <w:r>
-        <w:rPr>
-          <w:sz w:val="32"/>
-          <w:szCs w:val="32"/>
-        </w:rPr>
-        <w:t>R</w:t>
-      </w:r>
-      <w:r>
-        <w:rPr>
-          <w:sz w:val="32"/>
-          <w:szCs w:val="32"/>
-        </w:rPr>
-        <w:t>egistrazione</w:t>
+          <w:sz w:val="24"/>
+          <w:szCs w:val="24"/>
+        </w:rPr>
+      </w:pPr>
+      <w:r>
+        <w:rPr>
+          <w:sz w:val="24"/>
+          <w:szCs w:val="24"/>
+        </w:rPr>
+        <w:t>Registrazione</w:t>
       </w:r>
     </w:p>
     <w:p>
@@ -1629,16 +1455,16 @@
           <w:numId w:val="2"/>
         </w:numPr>
         <w:rPr>
-          <w:sz w:val="32"/>
-          <w:szCs w:val="32"/>
-        </w:rPr>
-      </w:pPr>
-      <w:r>
-        <w:rPr>
-          <w:sz w:val="32"/>
-          <w:szCs w:val="32"/>
-        </w:rPr>
-        <w:t>Acquisto biglietto</w:t>
+          <w:sz w:val="24"/>
+          <w:szCs w:val="24"/>
+        </w:rPr>
+      </w:pPr>
+      <w:r>
+        <w:rPr>
+          <w:sz w:val="24"/>
+          <w:szCs w:val="24"/>
+        </w:rPr>
+        <w:t>Ricerca</w:t>
       </w:r>
     </w:p>
     <w:p>
@@ -1648,16 +1474,16 @@
           <w:numId w:val="2"/>
         </w:numPr>
         <w:rPr>
-          <w:sz w:val="32"/>
-          <w:szCs w:val="32"/>
-        </w:rPr>
-      </w:pPr>
-      <w:r>
-        <w:rPr>
-          <w:sz w:val="32"/>
-          <w:szCs w:val="32"/>
-        </w:rPr>
-        <w:t>Tratta tra due fermate</w:t>
+          <w:sz w:val="24"/>
+          <w:szCs w:val="24"/>
+        </w:rPr>
+      </w:pPr>
+      <w:r>
+        <w:rPr>
+          <w:sz w:val="24"/>
+          <w:szCs w:val="24"/>
+        </w:rPr>
+        <w:t>Acquisto biglietto</w:t>
       </w:r>
     </w:p>
     <w:p>
@@ -1667,18 +1493,16 @@
           <w:numId w:val="2"/>
         </w:numPr>
         <w:rPr>
-          <w:sz w:val="32"/>
-          <w:szCs w:val="32"/>
-          <w:u w:val="single"/>
-        </w:rPr>
-      </w:pPr>
-      <w:r>
-        <w:rPr>
-          <w:sz w:val="32"/>
-          <w:szCs w:val="32"/>
-          <w:u w:val="single"/>
-        </w:rPr>
-        <w:t>Scelta del mezzo di trasporto</w:t>
+          <w:sz w:val="24"/>
+          <w:szCs w:val="24"/>
+        </w:rPr>
+      </w:pPr>
+      <w:r>
+        <w:rPr>
+          <w:sz w:val="24"/>
+          <w:szCs w:val="24"/>
+        </w:rPr>
+        <w:t>Tratta tra due fermate</w:t>
       </w:r>
     </w:p>
     <w:p>
@@ -1688,16 +1512,18 @@
           <w:numId w:val="2"/>
         </w:numPr>
         <w:rPr>
-          <w:sz w:val="32"/>
-          <w:szCs w:val="32"/>
-        </w:rPr>
-      </w:pPr>
-      <w:r>
-        <w:rPr>
-          <w:sz w:val="32"/>
-          <w:szCs w:val="32"/>
-        </w:rPr>
-        <w:t>Cronologia acquisti</w:t>
+          <w:sz w:val="24"/>
+          <w:szCs w:val="24"/>
+          <w:u w:val="single"/>
+        </w:rPr>
+      </w:pPr>
+      <w:r>
+        <w:rPr>
+          <w:sz w:val="24"/>
+          <w:szCs w:val="24"/>
+          <w:u w:val="single"/>
+        </w:rPr>
+        <w:t>Scelta del mezzo di trasporto</w:t>
       </w:r>
     </w:p>
     <w:p>
@@ -1707,16 +1533,16 @@
           <w:numId w:val="2"/>
         </w:numPr>
         <w:rPr>
-          <w:sz w:val="32"/>
-          <w:szCs w:val="32"/>
-        </w:rPr>
-      </w:pPr>
-      <w:r>
-        <w:rPr>
-          <w:sz w:val="32"/>
-          <w:szCs w:val="32"/>
-        </w:rPr>
-        <w:t>Orario mezzi di una fermata</w:t>
+          <w:sz w:val="24"/>
+          <w:szCs w:val="24"/>
+        </w:rPr>
+      </w:pPr>
+      <w:r>
+        <w:rPr>
+          <w:sz w:val="24"/>
+          <w:szCs w:val="24"/>
+        </w:rPr>
+        <w:t>Cronologia acquisti</w:t>
       </w:r>
     </w:p>
     <w:p>
@@ -1726,15 +1552,34 @@
           <w:numId w:val="2"/>
         </w:numPr>
         <w:rPr>
-          <w:sz w:val="32"/>
-          <w:szCs w:val="32"/>
+          <w:sz w:val="24"/>
+          <w:szCs w:val="24"/>
+        </w:rPr>
+      </w:pPr>
+      <w:r>
+        <w:rPr>
+          <w:sz w:val="24"/>
+          <w:szCs w:val="24"/>
+        </w:rPr>
+        <w:t>Orario mezzi di una fermata</w:t>
+      </w:r>
+    </w:p>
+    <w:p>
+      <w:pPr>
+        <w:numPr>
+          <w:ilvl w:val="0"/>
+          <w:numId w:val="2"/>
+        </w:numPr>
+        <w:rPr>
+          <w:sz w:val="24"/>
+          <w:szCs w:val="24"/>
           <w:u w:val="single"/>
         </w:rPr>
       </w:pPr>
       <w:r>
         <w:rPr>
-          <w:sz w:val="32"/>
-          <w:szCs w:val="32"/>
+          <w:sz w:val="24"/>
+          <w:szCs w:val="24"/>
           <w:u w:val="single"/>
         </w:rPr>
         <w:t>Miei punti (pagamento in punti)</w:t>
@@ -1750,142 +1595,110 @@
     </w:p>
     <w:p>
       <w:pPr>
+        <w:rPr>
+          <w:sz w:val="32"/>
+          <w:szCs w:val="32"/>
+        </w:rPr>
+      </w:pPr>
+      <w:r>
+        <w:rPr>
+          <w:b/>
+          <w:sz w:val="32"/>
+          <w:szCs w:val="32"/>
+        </w:rPr>
+        <w:t>Registrazione</w:t>
+      </w:r>
+      <w:r>
         <w:rPr>
           <w:b/>
           <w:sz w:val="36"/>
           <w:szCs w:val="36"/>
         </w:rPr>
-      </w:pPr>
+        <w:t>:</w:t>
+      </w:r>
       <w:r>
         <w:rPr>
           <w:b/>
           <w:sz w:val="36"/>
           <w:szCs w:val="36"/>
         </w:rPr>
-        <w:t>Login</w:t>
-      </w:r>
-      <w:r>
+        <w:br/>
+      </w:r>
+      <w:r>
+        <w:rPr>
+          <w:sz w:val="24"/>
+          <w:szCs w:val="24"/>
+        </w:rPr>
+        <w:t>Il sistema registra tutti i dati relativi all’utente all’interno del database.</w:t>
+      </w:r>
+    </w:p>
+    <w:p>
+      <w:pPr>
+        <w:rPr>
+          <w:sz w:val="32"/>
+          <w:szCs w:val="32"/>
+        </w:rPr>
+      </w:pPr>
+    </w:p>
+    <w:p>
+      <w:pPr>
         <w:rPr>
           <w:b/>
           <w:sz w:val="36"/>
           <w:szCs w:val="36"/>
         </w:rPr>
-        <w:t>:</w:t>
-      </w:r>
-    </w:p>
-    <w:p>
-      <w:pPr>
-        <w:rPr>
-          <w:sz w:val="32"/>
-          <w:szCs w:val="32"/>
-        </w:rPr>
-      </w:pPr>
-      <w:r>
-        <w:rPr>
-          <w:sz w:val="32"/>
-          <w:szCs w:val="32"/>
-        </w:rPr>
-        <w:t>Il sistema controlla che l’email e la password inserite siano presenti all’interno del database</w:t>
-      </w:r>
-      <w:r>
-        <w:rPr>
-          <w:sz w:val="32"/>
-          <w:szCs w:val="32"/>
-        </w:rPr>
-        <w:t xml:space="preserve"> con cui comunica</w:t>
-      </w:r>
-      <w:r>
-        <w:rPr>
-          <w:sz w:val="32"/>
-          <w:szCs w:val="32"/>
-        </w:rPr>
-        <w:t>.</w:t>
-      </w:r>
-    </w:p>
-    <w:p>
-      <w:pPr>
-        <w:rPr>
-          <w:sz w:val="32"/>
-          <w:szCs w:val="32"/>
-        </w:rPr>
-      </w:pPr>
-    </w:p>
-    <w:p>
-      <w:pPr>
-        <w:rPr>
-          <w:sz w:val="32"/>
-          <w:szCs w:val="32"/>
-        </w:rPr>
-      </w:pPr>
+      </w:pPr>
+      <w:r>
+        <w:rPr>
+          <w:b/>
+          <w:sz w:val="32"/>
+          <w:szCs w:val="32"/>
+        </w:rPr>
+        <w:t>Login</w:t>
+      </w:r>
       <w:r>
         <w:rPr>
           <w:b/>
           <w:sz w:val="36"/>
           <w:szCs w:val="36"/>
         </w:rPr>
-        <w:t>Registrazione:</w:t>
-      </w:r>
-      <w:r>
-        <w:rPr>
-          <w:b/>
-          <w:sz w:val="36"/>
-          <w:szCs w:val="36"/>
-        </w:rPr>
-        <w:br/>
-      </w:r>
-      <w:r>
-        <w:rPr>
-          <w:sz w:val="32"/>
-          <w:szCs w:val="32"/>
-        </w:rPr>
-        <w:t>Il sistema registra tutti i dati relativi all’utente all’interno del database.</w:t>
-      </w:r>
-    </w:p>
-    <w:p>
-      <w:pPr>
-        <w:rPr>
-          <w:sz w:val="32"/>
-          <w:szCs w:val="32"/>
-        </w:rPr>
-      </w:pPr>
-    </w:p>
-    <w:p>
-      <w:pPr>
-        <w:rPr>
-          <w:b/>
-          <w:sz w:val="36"/>
-          <w:szCs w:val="36"/>
-        </w:rPr>
-      </w:pPr>
-      <w:r>
-        <w:rPr>
-          <w:b/>
-          <w:sz w:val="36"/>
-          <w:szCs w:val="36"/>
-        </w:rPr>
-        <w:t xml:space="preserve">Acquisto biglietto: </w:t>
-      </w:r>
-    </w:p>
-    <w:p>
-      <w:pPr>
-        <w:rPr>
-          <w:sz w:val="32"/>
-          <w:szCs w:val="32"/>
-        </w:rPr>
-      </w:pPr>
-      <w:r>
-        <w:rPr>
-          <w:sz w:val="32"/>
-          <w:szCs w:val="32"/>
-        </w:rPr>
-        <w:t>Il sistema riceve luogo di partenza e destinazione e interroga il database. Viene restituito l’elenco dei biglietti filtrato con il relativo prezzo e mezzi.</w:t>
-      </w:r>
-    </w:p>
-    <w:p>
-      <w:pPr>
-        <w:rPr>
-          <w:sz w:val="32"/>
-          <w:szCs w:val="32"/>
+        <w:t>:</w:t>
+      </w:r>
+    </w:p>
+    <w:p>
+      <w:pPr>
+        <w:rPr>
+          <w:sz w:val="24"/>
+          <w:szCs w:val="24"/>
+        </w:rPr>
+      </w:pPr>
+      <w:r>
+        <w:rPr>
+          <w:sz w:val="24"/>
+          <w:szCs w:val="24"/>
+        </w:rPr>
+        <w:t>Il sistema controlla che l’email e la password inserite siano presenti all’interno del database</w:t>
+      </w:r>
+      <w:r>
+        <w:rPr>
+          <w:sz w:val="24"/>
+          <w:szCs w:val="24"/>
+        </w:rPr>
+        <w:t xml:space="preserve"> con cui comunica</w:t>
+      </w:r>
+      <w:r>
+        <w:rPr>
+          <w:sz w:val="24"/>
+          <w:szCs w:val="24"/>
+        </w:rPr>
+        <w:t>.</w:t>
+      </w:r>
+    </w:p>
+    <w:p>
+      <w:pPr>
+        <w:rPr>
+          <w:sz w:val="24"/>
+          <w:szCs w:val="24"/>
         </w:rPr>
       </w:pPr>
     </w:p>
@@ -1902,10 +1715,10 @@
         <w:rPr>
           <w:b/>
           <w:bCs/>
-          <w:sz w:val="36"/>
-          <w:szCs w:val="36"/>
-        </w:rPr>
-        <w:t>Tratta tra due fermate</w:t>
+          <w:sz w:val="32"/>
+          <w:szCs w:val="32"/>
+        </w:rPr>
+        <w:t>Ricerca</w:t>
       </w:r>
       <w:r>
         <w:rPr>
@@ -1920,42 +1733,118 @@
     <w:p>
       <w:pPr>
         <w:rPr>
-          <w:sz w:val="32"/>
-          <w:szCs w:val="32"/>
-        </w:rPr>
-      </w:pPr>
-      <w:r>
-        <w:rPr>
-          <w:sz w:val="32"/>
-          <w:szCs w:val="32"/>
-        </w:rPr>
-        <w:t>Il sistema</w:t>
-      </w:r>
-      <w:r>
-        <w:rPr>
-          <w:sz w:val="32"/>
-          <w:szCs w:val="32"/>
-        </w:rPr>
-        <w:t>, dopo che l’utente ha inserito fermata di partenza e destinazione, interroga il database. Si restituisce l’elenco delle fermate: la tratta</w:t>
-      </w:r>
-    </w:p>
-    <w:p>
-      <w:pPr>
-        <w:rPr>
-          <w:sz w:val="32"/>
-          <w:szCs w:val="32"/>
-        </w:rPr>
-      </w:pPr>
-    </w:p>
-    <w:p>
-      <w:pPr>
+          <w:sz w:val="24"/>
+          <w:szCs w:val="24"/>
+        </w:rPr>
+      </w:pPr>
+      <w:r>
+        <w:rPr>
+          <w:sz w:val="24"/>
+          <w:szCs w:val="24"/>
+        </w:rPr>
+        <w:t>Il sistema riceve luogo di partenza, destinazione data e ora e interroga il database. Viene restituito l’elenco dei biglietti e mezzi filtrato con il relativo prezzo.</w:t>
+      </w:r>
+    </w:p>
+    <w:p>
+      <w:pPr>
+        <w:rPr>
+          <w:sz w:val="24"/>
+          <w:szCs w:val="24"/>
+        </w:rPr>
+      </w:pPr>
+    </w:p>
+    <w:p>
+      <w:pPr>
+        <w:rPr>
+          <w:b/>
+          <w:sz w:val="36"/>
+          <w:szCs w:val="36"/>
+        </w:rPr>
+      </w:pPr>
+      <w:r>
+        <w:rPr>
+          <w:b/>
+          <w:sz w:val="32"/>
+          <w:szCs w:val="32"/>
+        </w:rPr>
+        <w:t>Acquisto</w:t>
+      </w:r>
+      <w:r>
+        <w:rPr>
+          <w:b/>
+          <w:sz w:val="36"/>
+          <w:szCs w:val="36"/>
+        </w:rPr>
+        <w:t xml:space="preserve"> </w:t>
+      </w:r>
+      <w:r>
+        <w:rPr>
+          <w:b/>
+          <w:sz w:val="32"/>
+          <w:szCs w:val="32"/>
+        </w:rPr>
+        <w:t>biglietto</w:t>
+      </w:r>
+      <w:r>
+        <w:rPr>
+          <w:b/>
+          <w:sz w:val="36"/>
+          <w:szCs w:val="36"/>
+        </w:rPr>
+        <w:t xml:space="preserve">: </w:t>
+      </w:r>
+    </w:p>
+    <w:p>
+      <w:pPr>
+        <w:rPr>
+          <w:sz w:val="24"/>
+          <w:szCs w:val="24"/>
+        </w:rPr>
+      </w:pPr>
+      <w:r>
+        <w:rPr>
+          <w:sz w:val="24"/>
+          <w:szCs w:val="24"/>
+        </w:rPr>
+        <w:t>Il sistema riceve luogo di partenza e destinazione e interroga il database. Viene restituito l’elenco dei biglietti filtrato con il relativo prezzo e mezzi.</w:t>
+      </w:r>
+    </w:p>
+    <w:p>
+      <w:pPr>
+        <w:rPr>
+          <w:sz w:val="32"/>
+          <w:szCs w:val="32"/>
+        </w:rPr>
+      </w:pPr>
+    </w:p>
+    <w:p>
+      <w:r>
+        <w:rPr>
+          <w:b/>
+          <w:bCs/>
+          <w:sz w:val="32"/>
+          <w:szCs w:val="32"/>
+        </w:rPr>
+        <w:t>Tratta</w:t>
+      </w:r>
+      <w:r>
         <w:rPr>
           <w:b/>
           <w:bCs/>
           <w:sz w:val="36"/>
           <w:szCs w:val="36"/>
         </w:rPr>
-      </w:pPr>
+        <w:t xml:space="preserve"> </w:t>
+      </w:r>
+      <w:r>
+        <w:rPr>
+          <w:b/>
+          <w:bCs/>
+          <w:sz w:val="32"/>
+          <w:szCs w:val="32"/>
+        </w:rPr>
+        <w:t>tra</w:t>
+      </w:r>
       <w:r>
         <w:rPr>
           <w:b/>
@@ -1963,7 +1852,16 @@
           <w:sz w:val="36"/>
           <w:szCs w:val="36"/>
         </w:rPr>
-        <w:t>Cronologia acquisti</w:t>
+        <w:t xml:space="preserve"> </w:t>
+      </w:r>
+      <w:r>
+        <w:rPr>
+          <w:b/>
+          <w:bCs/>
+          <w:sz w:val="32"/>
+          <w:szCs w:val="32"/>
+        </w:rPr>
+        <w:t>due</w:t>
       </w:r>
       <w:r>
         <w:rPr>
@@ -1972,49 +1870,67 @@
           <w:sz w:val="36"/>
           <w:szCs w:val="36"/>
         </w:rPr>
-        <w:t>:</w:t>
-      </w:r>
-    </w:p>
-    <w:p>
-      <w:pPr>
-        <w:rPr>
-          <w:sz w:val="32"/>
-          <w:szCs w:val="32"/>
-        </w:rPr>
-      </w:pPr>
-      <w:r>
-        <w:rPr>
-          <w:sz w:val="32"/>
-          <w:szCs w:val="32"/>
-        </w:rPr>
-        <w:t>IL sistema tiene traccia dei titoli acquistati dall’utente</w:t>
-      </w:r>
-    </w:p>
-    <w:p>
-      <w:pPr>
-        <w:rPr>
-          <w:sz w:val="32"/>
-          <w:szCs w:val="32"/>
-        </w:rPr>
-      </w:pPr>
-    </w:p>
-    <w:p>
-      <w:pPr>
+        <w:t xml:space="preserve"> </w:t>
+      </w:r>
+      <w:r>
+        <w:rPr>
+          <w:b/>
+          <w:bCs/>
+          <w:sz w:val="32"/>
+          <w:szCs w:val="32"/>
+        </w:rPr>
+        <w:t>fermate</w:t>
+      </w:r>
+      <w:r>
         <w:rPr>
           <w:b/>
           <w:bCs/>
           <w:sz w:val="36"/>
           <w:szCs w:val="36"/>
         </w:rPr>
-      </w:pPr>
-      <w:r>
+        <w:t>:</w:t>
+      </w:r>
+    </w:p>
+    <w:p>
+      <w:pPr>
+        <w:rPr>
+          <w:sz w:val="24"/>
+          <w:szCs w:val="24"/>
+        </w:rPr>
+      </w:pPr>
+      <w:r>
+        <w:rPr>
+          <w:sz w:val="24"/>
+          <w:szCs w:val="24"/>
+        </w:rPr>
+        <w:t>Il sistema, dopo che l’utente ha inserito fermata di partenza e destinazione, interroga il database. Si restituisce l’elenco delle fermate: la tratta</w:t>
+      </w:r>
+    </w:p>
+    <w:p>
+      <w:pPr>
+        <w:rPr>
+          <w:sz w:val="32"/>
+          <w:szCs w:val="32"/>
+        </w:rPr>
+      </w:pPr>
+    </w:p>
+    <w:p>
+      <w:pPr>
         <w:rPr>
           <w:b/>
           <w:bCs/>
           <w:sz w:val="36"/>
           <w:szCs w:val="36"/>
         </w:rPr>
-        <w:t>Orario mezzi di una fermata</w:t>
+      </w:pPr>
+      <w:r>
+        <w:rPr>
+          <w:b/>
+          <w:bCs/>
+          <w:sz w:val="32"/>
+          <w:szCs w:val="32"/>
+        </w:rPr>
+        <w:t>Cronologia</w:t>
       </w:r>
       <w:r>
         <w:rPr>
@@ -2023,36 +1939,96 @@
           <w:sz w:val="36"/>
           <w:szCs w:val="36"/>
         </w:rPr>
+        <w:t xml:space="preserve"> </w:t>
+      </w:r>
+      <w:r>
+        <w:rPr>
+          <w:b/>
+          <w:bCs/>
+          <w:sz w:val="32"/>
+          <w:szCs w:val="32"/>
+        </w:rPr>
+        <w:t>acquisti</w:t>
+      </w:r>
+      <w:r>
+        <w:rPr>
+          <w:b/>
+          <w:bCs/>
+          <w:sz w:val="36"/>
+          <w:szCs w:val="36"/>
+        </w:rPr>
         <w:t>:</w:t>
       </w:r>
     </w:p>
     <w:p>
       <w:pPr>
         <w:rPr>
-          <w:sz w:val="32"/>
-          <w:szCs w:val="32"/>
-        </w:rPr>
-      </w:pPr>
-      <w:r>
-        <w:rPr>
-          <w:sz w:val="32"/>
-          <w:szCs w:val="32"/>
-        </w:rPr>
-        <w:t>Per ogni fermata selezionata dall’utente il sistema</w:t>
-      </w:r>
-      <w:r>
-        <w:rPr>
-          <w:sz w:val="32"/>
-          <w:szCs w:val="32"/>
-        </w:rPr>
-        <w:t>, interrogando il database,</w:t>
-      </w:r>
-      <w:r>
-        <w:rPr>
-          <w:sz w:val="32"/>
-          <w:szCs w:val="32"/>
-        </w:rPr>
-        <w:t xml:space="preserve"> mostra la tabella oraria e i mezzi disponibili in quegli orari </w:t>
+          <w:sz w:val="24"/>
+          <w:szCs w:val="24"/>
+        </w:rPr>
+      </w:pPr>
+      <w:r>
+        <w:rPr>
+          <w:sz w:val="24"/>
+          <w:szCs w:val="24"/>
+        </w:rPr>
+        <w:t>I</w:t>
+      </w:r>
+      <w:r>
+        <w:rPr>
+          <w:sz w:val="24"/>
+          <w:szCs w:val="24"/>
+        </w:rPr>
+        <w:t>l</w:t>
+      </w:r>
+      <w:r>
+        <w:rPr>
+          <w:sz w:val="24"/>
+          <w:szCs w:val="24"/>
+        </w:rPr>
+        <w:t xml:space="preserve"> sistema tiene traccia dei titoli acquistati dall’utente</w:t>
+      </w:r>
+    </w:p>
+    <w:p>
+      <w:pPr>
+        <w:rPr>
+          <w:sz w:val="24"/>
+          <w:szCs w:val="24"/>
+        </w:rPr>
+      </w:pPr>
+    </w:p>
+    <w:p>
+      <w:pPr>
+        <w:rPr>
+          <w:b/>
+          <w:bCs/>
+          <w:sz w:val="32"/>
+          <w:szCs w:val="32"/>
+        </w:rPr>
+      </w:pPr>
+      <w:r>
+        <w:rPr>
+          <w:b/>
+          <w:bCs/>
+          <w:sz w:val="32"/>
+          <w:szCs w:val="32"/>
+        </w:rPr>
+        <w:t>Orario mezzi di una fermata:</w:t>
+      </w:r>
+    </w:p>
+    <w:p>
+      <w:pPr>
+        <w:rPr>
+          <w:sz w:val="24"/>
+          <w:szCs w:val="24"/>
+        </w:rPr>
+      </w:pPr>
+      <w:r>
+        <w:rPr>
+          <w:sz w:val="24"/>
+          <w:szCs w:val="24"/>
+        </w:rPr>
+        <w:t xml:space="preserve">Per ogni fermata selezionata dall’utente il sistema, interrogando il database, mostra la tabella oraria e i mezzi disponibili in quegli orari </w:t>
       </w:r>
     </w:p>
     <w:p>

</xml_diff>

<commit_message>
Revert "Merge branch 'main' of https://github.com/IngSW-unipv/Progetto-N22"
This reverts commit ba5cc91462512e740de6be98eae15e7f4e869cf6, reversing
changes made to 0cadb41fd3a86ee70a1aa42cc30e3ab62e719560.
</commit_message>
<xml_diff>
--- a/Biglietteria/Documentazione/Casi d'uso.docx
+++ b/Biglietteria/Documentazione/Casi d'uso.docx
@@ -34,8 +34,8 @@
       <w:r>
         <w:rPr>
           <w:b/>
-          <w:sz w:val="32"/>
-          <w:szCs w:val="32"/>
+          <w:sz w:val="40"/>
+          <w:szCs w:val="40"/>
         </w:rPr>
         <w:t>Requisiti funzionali utente</w:t>
       </w:r>
@@ -56,21 +56,21 @@
           <w:numId w:val="2"/>
         </w:numPr>
         <w:rPr>
-          <w:sz w:val="24"/>
-          <w:szCs w:val="24"/>
-        </w:rPr>
-      </w:pPr>
-      <w:r>
-        <w:rPr>
-          <w:sz w:val="24"/>
-          <w:szCs w:val="24"/>
+          <w:sz w:val="32"/>
+          <w:szCs w:val="32"/>
+        </w:rPr>
+      </w:pPr>
+      <w:r>
+        <w:rPr>
+          <w:sz w:val="32"/>
+          <w:szCs w:val="32"/>
         </w:rPr>
         <w:t>L</w:t>
       </w:r>
       <w:r>
         <w:rPr>
-          <w:sz w:val="24"/>
-          <w:szCs w:val="24"/>
+          <w:sz w:val="32"/>
+          <w:szCs w:val="32"/>
         </w:rPr>
         <w:t xml:space="preserve">ogin </w:t>
       </w:r>
@@ -83,21 +83,21 @@
           <w:numId w:val="2"/>
         </w:numPr>
         <w:rPr>
-          <w:sz w:val="24"/>
-          <w:szCs w:val="24"/>
-        </w:rPr>
-      </w:pPr>
-      <w:r>
-        <w:rPr>
-          <w:sz w:val="24"/>
-          <w:szCs w:val="24"/>
+          <w:sz w:val="32"/>
+          <w:szCs w:val="32"/>
+        </w:rPr>
+      </w:pPr>
+      <w:r>
+        <w:rPr>
+          <w:sz w:val="32"/>
+          <w:szCs w:val="32"/>
         </w:rPr>
         <w:t>R</w:t>
       </w:r>
       <w:r>
         <w:rPr>
-          <w:sz w:val="24"/>
-          <w:szCs w:val="24"/>
+          <w:sz w:val="32"/>
+          <w:szCs w:val="32"/>
         </w:rPr>
         <w:t>egistrazione</w:t>
       </w:r>
@@ -110,16 +110,16 @@
           <w:numId w:val="2"/>
         </w:numPr>
         <w:rPr>
-          <w:sz w:val="24"/>
-          <w:szCs w:val="24"/>
-        </w:rPr>
-      </w:pPr>
-      <w:r>
-        <w:rPr>
-          <w:sz w:val="24"/>
-          <w:szCs w:val="24"/>
-        </w:rPr>
-        <w:t>Ricerca</w:t>
+          <w:sz w:val="32"/>
+          <w:szCs w:val="32"/>
+        </w:rPr>
+      </w:pPr>
+      <w:r>
+        <w:rPr>
+          <w:sz w:val="32"/>
+          <w:szCs w:val="32"/>
+        </w:rPr>
+        <w:t>Acquisto biglietto</w:t>
       </w:r>
     </w:p>
     <w:p>
@@ -130,16 +130,16 @@
           <w:numId w:val="2"/>
         </w:numPr>
         <w:rPr>
-          <w:sz w:val="24"/>
-          <w:szCs w:val="24"/>
-        </w:rPr>
-      </w:pPr>
-      <w:r>
-        <w:rPr>
-          <w:sz w:val="24"/>
-          <w:szCs w:val="24"/>
-        </w:rPr>
-        <w:t>Acquisto biglietto</w:t>
+          <w:sz w:val="32"/>
+          <w:szCs w:val="32"/>
+        </w:rPr>
+      </w:pPr>
+      <w:r>
+        <w:rPr>
+          <w:sz w:val="32"/>
+          <w:szCs w:val="32"/>
+        </w:rPr>
+        <w:t>Acquisto abbonamento</w:t>
       </w:r>
     </w:p>
     <w:p>
@@ -150,16 +150,157 @@
           <w:numId w:val="2"/>
         </w:numPr>
         <w:rPr>
-          <w:sz w:val="24"/>
-          <w:szCs w:val="24"/>
-        </w:rPr>
-      </w:pPr>
-      <w:r>
-        <w:rPr>
-          <w:sz w:val="24"/>
-          <w:szCs w:val="24"/>
-        </w:rPr>
-        <w:t>Acquisto abbonamento</w:t>
+          <w:sz w:val="32"/>
+          <w:szCs w:val="32"/>
+        </w:rPr>
+      </w:pPr>
+      <w:r>
+        <w:rPr>
+          <w:sz w:val="32"/>
+          <w:szCs w:val="32"/>
+        </w:rPr>
+        <w:t>C</w:t>
+      </w:r>
+      <w:r>
+        <w:rPr>
+          <w:sz w:val="32"/>
+          <w:szCs w:val="32"/>
+        </w:rPr>
+        <w:t xml:space="preserve">ronologia </w:t>
+      </w:r>
+      <w:r>
+        <w:rPr>
+          <w:sz w:val="32"/>
+          <w:szCs w:val="32"/>
+        </w:rPr>
+        <w:t>acquisti</w:t>
+      </w:r>
+    </w:p>
+    <w:p>
+      <w:pPr>
+        <w:pStyle w:val="Paragrafoelenco"/>
+        <w:rPr>
+          <w:sz w:val="32"/>
+          <w:szCs w:val="32"/>
+        </w:rPr>
+      </w:pPr>
+    </w:p>
+    <w:p>
+      <w:pPr>
+        <w:rPr>
+          <w:b/>
+          <w:bCs/>
+          <w:sz w:val="36"/>
+          <w:szCs w:val="36"/>
+        </w:rPr>
+      </w:pPr>
+      <w:r>
+        <w:rPr>
+          <w:b/>
+          <w:bCs/>
+          <w:sz w:val="36"/>
+          <w:szCs w:val="36"/>
+        </w:rPr>
+        <w:t>Login:</w:t>
+      </w:r>
+    </w:p>
+    <w:p>
+      <w:pPr>
+        <w:rPr>
+          <w:sz w:val="32"/>
+          <w:szCs w:val="32"/>
+        </w:rPr>
+      </w:pPr>
+      <w:r>
+        <w:rPr>
+          <w:sz w:val="32"/>
+          <w:szCs w:val="32"/>
+        </w:rPr>
+        <w:t>La piattaforma permetterà all’utente di accedere al proprio account</w:t>
+      </w:r>
+      <w:r>
+        <w:rPr>
+          <w:sz w:val="32"/>
+          <w:szCs w:val="32"/>
+        </w:rPr>
+        <w:t>.</w:t>
+      </w:r>
+    </w:p>
+    <w:p>
+      <w:pPr>
+        <w:rPr>
+          <w:sz w:val="32"/>
+          <w:szCs w:val="32"/>
+        </w:rPr>
+      </w:pPr>
+      <w:r>
+        <w:rPr>
+          <w:sz w:val="32"/>
+          <w:szCs w:val="32"/>
+        </w:rPr>
+        <w:t>Dopo aver effettuato l’acceso</w:t>
+      </w:r>
+      <w:r>
+        <w:rPr>
+          <w:sz w:val="32"/>
+          <w:szCs w:val="32"/>
+        </w:rPr>
+        <w:t xml:space="preserve"> </w:t>
+      </w:r>
+      <w:r>
+        <w:rPr>
+          <w:sz w:val="32"/>
+          <w:szCs w:val="32"/>
+        </w:rPr>
+        <w:t>l’utente verrà indirizzato alla pagina di menù iniziale dove potrà tenere traccia e usufruire delle funzionalità prima elencate.</w:t>
+      </w:r>
+    </w:p>
+    <w:p>
+      <w:pPr>
+        <w:rPr>
+          <w:sz w:val="32"/>
+          <w:szCs w:val="32"/>
+        </w:rPr>
+      </w:pPr>
+      <w:r>
+        <w:rPr>
+          <w:color w:val="FF0000"/>
+          <w:sz w:val="32"/>
+          <w:szCs w:val="32"/>
+        </w:rPr>
+        <w:t>Scenario di successo principale</w:t>
+      </w:r>
+      <w:r>
+        <w:rPr>
+          <w:sz w:val="32"/>
+          <w:szCs w:val="32"/>
+        </w:rPr>
+        <w:t>: l’utente inserisce email e password e il sistema identifica l’utente.</w:t>
+      </w:r>
+    </w:p>
+    <w:p>
+      <w:pPr>
+        <w:rPr>
+          <w:color w:val="FF0000"/>
+          <w:sz w:val="32"/>
+          <w:szCs w:val="32"/>
+        </w:rPr>
+      </w:pPr>
+      <w:r>
+        <w:rPr>
+          <w:color w:val="FF0000"/>
+          <w:sz w:val="32"/>
+          <w:szCs w:val="32"/>
+        </w:rPr>
+        <w:t>Scenari</w:t>
+      </w:r>
+      <w:r>
+        <w:rPr>
+          <w:color w:val="FF0000"/>
+          <w:sz w:val="32"/>
+          <w:szCs w:val="32"/>
+        </w:rPr>
+        <w:t xml:space="preserve"> alternativi:</w:t>
       </w:r>
     </w:p>
     <w:p>
@@ -167,36 +308,89 @@
         <w:pStyle w:val="Paragrafoelenco"/>
         <w:numPr>
           <w:ilvl w:val="0"/>
-          <w:numId w:val="2"/>
+          <w:numId w:val="8"/>
         </w:numPr>
         <w:rPr>
-          <w:sz w:val="24"/>
-          <w:szCs w:val="24"/>
-        </w:rPr>
-      </w:pPr>
-      <w:r>
-        <w:rPr>
-          <w:sz w:val="24"/>
-          <w:szCs w:val="24"/>
-        </w:rPr>
-        <w:t xml:space="preserve">Cronologia </w:t>
-      </w:r>
-      <w:r>
-        <w:rPr>
-          <w:sz w:val="24"/>
-          <w:szCs w:val="24"/>
-        </w:rPr>
-        <w:t>acquisti</w:t>
+          <w:sz w:val="32"/>
+          <w:szCs w:val="32"/>
+        </w:rPr>
+      </w:pPr>
+      <w:r>
+        <w:rPr>
+          <w:sz w:val="32"/>
+          <w:szCs w:val="32"/>
+        </w:rPr>
+        <w:t>Se l’utente non</w:t>
+      </w:r>
+      <w:r>
+        <w:rPr>
+          <w:sz w:val="32"/>
+          <w:szCs w:val="32"/>
+        </w:rPr>
+        <w:t xml:space="preserve"> viene</w:t>
+      </w:r>
+      <w:r>
+        <w:rPr>
+          <w:sz w:val="32"/>
+          <w:szCs w:val="32"/>
+        </w:rPr>
+        <w:t xml:space="preserve"> identificato: l’utente potrebbe aver inserito email e </w:t>
+      </w:r>
+      <w:r>
+        <w:rPr>
+          <w:sz w:val="32"/>
+          <w:szCs w:val="32"/>
+        </w:rPr>
+        <w:t xml:space="preserve">password non </w:t>
+      </w:r>
+      <w:r>
+        <w:rPr>
+          <w:sz w:val="32"/>
+          <w:szCs w:val="32"/>
+        </w:rPr>
+        <w:t>esistenti</w:t>
+      </w:r>
+      <w:r>
+        <w:rPr>
+          <w:sz w:val="32"/>
+          <w:szCs w:val="32"/>
+        </w:rPr>
+        <w:t xml:space="preserve"> non esistenti nel database, il sistema quindi gli negherà l’accesso</w:t>
       </w:r>
     </w:p>
     <w:p>
       <w:pPr>
         <w:pStyle w:val="Paragrafoelenco"/>
-        <w:rPr>
-          <w:sz w:val="32"/>
-          <w:szCs w:val="32"/>
-        </w:rPr>
-      </w:pPr>
+        <w:numPr>
+          <w:ilvl w:val="0"/>
+          <w:numId w:val="8"/>
+        </w:numPr>
+        <w:rPr>
+          <w:sz w:val="32"/>
+          <w:szCs w:val="32"/>
+        </w:rPr>
+      </w:pPr>
+      <w:r>
+        <w:rPr>
+          <w:sz w:val="32"/>
+          <w:szCs w:val="32"/>
+        </w:rPr>
+        <w:t xml:space="preserve">Se la connessione con il database </w:t>
+      </w:r>
+      <w:r>
+        <w:rPr>
+          <w:sz w:val="32"/>
+          <w:szCs w:val="32"/>
+        </w:rPr>
+        <w:t>è</w:t>
+      </w:r>
+      <w:r>
+        <w:rPr>
+          <w:sz w:val="32"/>
+          <w:szCs w:val="32"/>
+        </w:rPr>
+        <w:t xml:space="preserve"> assente il sistema segnalerà un errore</w:t>
+      </w:r>
     </w:p>
     <w:p>
       <w:pPr>
@@ -209,126 +403,86 @@
       <w:r>
         <w:rPr>
           <w:b/>
-          <w:sz w:val="32"/>
-          <w:szCs w:val="32"/>
-        </w:rPr>
-        <w:t>Registrazione</w:t>
-      </w:r>
-      <w:r>
-        <w:rPr>
-          <w:b/>
           <w:sz w:val="36"/>
           <w:szCs w:val="36"/>
         </w:rPr>
-        <w:t xml:space="preserve">: </w:t>
-      </w:r>
-    </w:p>
-    <w:p>
-      <w:pPr>
-        <w:rPr>
-          <w:sz w:val="24"/>
-          <w:szCs w:val="24"/>
-        </w:rPr>
-      </w:pPr>
-      <w:r>
-        <w:rPr>
-          <w:sz w:val="24"/>
-          <w:szCs w:val="24"/>
-        </w:rPr>
-        <w:t>In caso non abbia un account esistente sarà permessa la creazione di un account con l’inserimento, nei campi, dei dati obbligatori al proprio riconoscimento (nome, cognome, codice fiscale, ecc..).</w:t>
-      </w:r>
-    </w:p>
-    <w:p>
-      <w:pPr>
-        <w:rPr>
-          <w:sz w:val="24"/>
-          <w:szCs w:val="24"/>
-        </w:rPr>
-      </w:pPr>
-      <w:r>
-        <w:rPr>
-          <w:sz w:val="26"/>
-          <w:szCs w:val="26"/>
-        </w:rPr>
-        <w:t>Scenario</w:t>
-      </w:r>
-      <w:r>
-        <w:rPr>
-          <w:sz w:val="32"/>
-          <w:szCs w:val="32"/>
-        </w:rPr>
-        <w:t xml:space="preserve"> </w:t>
-      </w:r>
-      <w:r>
-        <w:rPr>
-          <w:sz w:val="26"/>
-          <w:szCs w:val="26"/>
-        </w:rPr>
-        <w:t>di</w:t>
-      </w:r>
-      <w:r>
-        <w:rPr>
-          <w:sz w:val="32"/>
-          <w:szCs w:val="32"/>
-        </w:rPr>
-        <w:t xml:space="preserve"> </w:t>
-      </w:r>
-      <w:r>
-        <w:rPr>
-          <w:sz w:val="26"/>
-          <w:szCs w:val="26"/>
-        </w:rPr>
-        <w:t>successo</w:t>
-      </w:r>
-      <w:r>
-        <w:rPr>
-          <w:sz w:val="32"/>
-          <w:szCs w:val="32"/>
-        </w:rPr>
-        <w:t xml:space="preserve"> </w:t>
-      </w:r>
-      <w:r>
-        <w:rPr>
-          <w:sz w:val="26"/>
-          <w:szCs w:val="26"/>
-        </w:rPr>
-        <w:t>principale</w:t>
-      </w:r>
-      <w:r>
-        <w:rPr>
-          <w:sz w:val="24"/>
-          <w:szCs w:val="24"/>
-        </w:rPr>
-        <w:t>: l’utente inserisce i dati personali e crea il suo account.</w:t>
-      </w:r>
-    </w:p>
-    <w:p>
-      <w:pPr>
-        <w:rPr>
-          <w:sz w:val="26"/>
-          <w:szCs w:val="26"/>
-        </w:rPr>
-      </w:pPr>
-      <w:r>
-        <w:rPr>
-          <w:sz w:val="26"/>
-          <w:szCs w:val="26"/>
-        </w:rPr>
-        <w:t>Scenari</w:t>
-      </w:r>
-      <w:r>
-        <w:rPr>
-          <w:sz w:val="32"/>
-          <w:szCs w:val="32"/>
-        </w:rPr>
-        <w:t xml:space="preserve"> </w:t>
-      </w:r>
-      <w:r>
-        <w:rPr>
-          <w:sz w:val="26"/>
-          <w:szCs w:val="26"/>
-        </w:rPr>
-        <w:t>alternativi:</w:t>
+        <w:t xml:space="preserve">Registrazione: </w:t>
+      </w:r>
+    </w:p>
+    <w:p>
+      <w:pPr>
+        <w:rPr>
+          <w:sz w:val="32"/>
+          <w:szCs w:val="32"/>
+        </w:rPr>
+      </w:pPr>
+      <w:r>
+        <w:rPr>
+          <w:sz w:val="32"/>
+          <w:szCs w:val="32"/>
+        </w:rPr>
+        <w:t>I</w:t>
+      </w:r>
+      <w:r>
+        <w:rPr>
+          <w:sz w:val="32"/>
+          <w:szCs w:val="32"/>
+        </w:rPr>
+        <w:t>n caso non abbia un account esistente sarà permessa la creazione di un account con l’inserimento, nei campi, dei dati obbligatori al proprio rico</w:t>
+      </w:r>
+      <w:r>
+        <w:rPr>
+          <w:sz w:val="32"/>
+          <w:szCs w:val="32"/>
+        </w:rPr>
+        <w:t>noscimento (nome, cognome, codice</w:t>
+      </w:r>
+      <w:r>
+        <w:rPr>
+          <w:sz w:val="32"/>
+          <w:szCs w:val="32"/>
+        </w:rPr>
+        <w:t xml:space="preserve"> fiscale, ecc..).</w:t>
+      </w:r>
+    </w:p>
+    <w:p>
+      <w:pPr>
+        <w:rPr>
+          <w:sz w:val="32"/>
+          <w:szCs w:val="32"/>
+        </w:rPr>
+      </w:pPr>
+      <w:r>
+        <w:rPr>
+          <w:color w:val="FF0000"/>
+          <w:sz w:val="32"/>
+          <w:szCs w:val="32"/>
+        </w:rPr>
+        <w:t>Scenario di successo principale:</w:t>
+      </w:r>
+      <w:r>
+        <w:rPr>
+          <w:sz w:val="32"/>
+          <w:szCs w:val="32"/>
+        </w:rPr>
+        <w:t xml:space="preserve"> l’utente inserisce i dati personali e crea il suo account.</w:t>
+      </w:r>
+    </w:p>
+    <w:p>
+      <w:pPr>
+        <w:rPr>
+          <w:color w:val="FF0000"/>
+          <w:sz w:val="32"/>
+          <w:szCs w:val="32"/>
+        </w:rPr>
+      </w:pPr>
+      <w:r>
+        <w:rPr>
+          <w:color w:val="FF0000"/>
+          <w:sz w:val="32"/>
+          <w:szCs w:val="32"/>
+        </w:rPr>
+        <w:t>Scenari alternativi:</w:t>
       </w:r>
     </w:p>
     <w:p>
@@ -339,16 +493,23 @@
           <w:numId w:val="9"/>
         </w:numPr>
         <w:rPr>
-          <w:sz w:val="24"/>
-          <w:szCs w:val="24"/>
-        </w:rPr>
-      </w:pPr>
-      <w:r>
-        <w:rPr>
-          <w:sz w:val="24"/>
-          <w:szCs w:val="24"/>
-        </w:rPr>
-        <w:t>Se l’utente utilizza un’email già presente nel sistema, il tentativo di registrazione fallisce.</w:t>
+          <w:sz w:val="32"/>
+          <w:szCs w:val="32"/>
+        </w:rPr>
+      </w:pPr>
+      <w:r>
+        <w:rPr>
+          <w:sz w:val="32"/>
+          <w:szCs w:val="32"/>
+        </w:rPr>
+        <w:t>Se l’utente utilizza un’email già presente nel sistema</w:t>
+      </w:r>
+      <w:r>
+        <w:rPr>
+          <w:sz w:val="32"/>
+          <w:szCs w:val="32"/>
+        </w:rPr>
+        <w:t>, il tentativo di registrazione fallisce.</w:t>
       </w:r>
     </w:p>
     <w:p>
@@ -359,16 +520,58 @@
           <w:numId w:val="9"/>
         </w:numPr>
         <w:rPr>
-          <w:sz w:val="24"/>
-          <w:szCs w:val="24"/>
-        </w:rPr>
-      </w:pPr>
-      <w:r>
-        <w:rPr>
-          <w:sz w:val="24"/>
-          <w:szCs w:val="24"/>
-        </w:rPr>
-        <w:t>Se dei campi non sono stati compilati, o sono stati riempiti con informazioni non valide, o non sono state accettate le condizioni e i termini di utilizzo, il tentativo fallisce e il sistema genera un errore.</w:t>
+          <w:sz w:val="32"/>
+          <w:szCs w:val="32"/>
+        </w:rPr>
+      </w:pPr>
+      <w:r>
+        <w:rPr>
+          <w:sz w:val="32"/>
+          <w:szCs w:val="32"/>
+        </w:rPr>
+        <w:t>Se dei campi non sono stati compilati</w:t>
+      </w:r>
+      <w:r>
+        <w:rPr>
+          <w:sz w:val="32"/>
+          <w:szCs w:val="32"/>
+        </w:rPr>
+        <w:t>, o sono stati riempiti con informazioni non valide</w:t>
+      </w:r>
+      <w:r>
+        <w:rPr>
+          <w:sz w:val="32"/>
+          <w:szCs w:val="32"/>
+        </w:rPr>
+        <w:t xml:space="preserve">, </w:t>
+      </w:r>
+      <w:r>
+        <w:rPr>
+          <w:sz w:val="32"/>
+          <w:szCs w:val="32"/>
+        </w:rPr>
+        <w:t xml:space="preserve">o non sono state accettate le condizioni e i termini di utilizzo, </w:t>
+      </w:r>
+      <w:r>
+        <w:rPr>
+          <w:sz w:val="32"/>
+          <w:szCs w:val="32"/>
+        </w:rPr>
+        <w:t xml:space="preserve">il tentativo fallisce e </w:t>
+      </w:r>
+      <w:r>
+        <w:rPr>
+          <w:sz w:val="32"/>
+          <w:szCs w:val="32"/>
+        </w:rPr>
+        <w:t>il sistema genera un</w:t>
+      </w:r>
+      <w:r>
+        <w:rPr>
+          <w:sz w:val="32"/>
+          <w:szCs w:val="32"/>
+        </w:rPr>
+        <w:t xml:space="preserve"> errore.</w:t>
       </w:r>
     </w:p>
     <w:p>
@@ -379,21 +582,35 @@
           <w:numId w:val="9"/>
         </w:numPr>
         <w:rPr>
-          <w:sz w:val="24"/>
-          <w:szCs w:val="24"/>
-        </w:rPr>
-      </w:pPr>
-      <w:r>
-        <w:rPr>
-          <w:sz w:val="24"/>
-          <w:szCs w:val="24"/>
-        </w:rPr>
-        <w:t>Se la connessione con il database è assente il sistema segnalerà un errore.</w:t>
-      </w:r>
-      <w:r>
-        <w:rPr>
-          <w:sz w:val="24"/>
-          <w:szCs w:val="24"/>
+          <w:sz w:val="32"/>
+          <w:szCs w:val="32"/>
+        </w:rPr>
+      </w:pPr>
+      <w:r>
+        <w:rPr>
+          <w:sz w:val="32"/>
+          <w:szCs w:val="32"/>
+        </w:rPr>
+        <w:t xml:space="preserve">Se la connessione con il database </w:t>
+      </w:r>
+      <w:r>
+        <w:rPr>
+          <w:sz w:val="32"/>
+          <w:szCs w:val="32"/>
+        </w:rPr>
+        <w:t>è</w:t>
+      </w:r>
+      <w:r>
+        <w:rPr>
+          <w:sz w:val="32"/>
+          <w:szCs w:val="32"/>
+        </w:rPr>
+        <w:t xml:space="preserve"> assente il sistema segnalerà un errore.</w:t>
+      </w:r>
+      <w:r>
+        <w:rPr>
+          <w:sz w:val="32"/>
+          <w:szCs w:val="32"/>
         </w:rPr>
         <w:tab/>
       </w:r>
@@ -411,10 +628,10 @@
         <w:rPr>
           <w:b/>
           <w:bCs/>
-          <w:sz w:val="32"/>
-          <w:szCs w:val="32"/>
-        </w:rPr>
-        <w:t>Login</w:t>
+          <w:sz w:val="36"/>
+          <w:szCs w:val="36"/>
+        </w:rPr>
+        <w:t>Acquisto</w:t>
       </w:r>
       <w:r>
         <w:rPr>
@@ -423,249 +640,80 @@
           <w:sz w:val="36"/>
           <w:szCs w:val="36"/>
         </w:rPr>
-        <w:t>:</w:t>
-      </w:r>
-    </w:p>
-    <w:p>
-      <w:pPr>
-        <w:rPr>
-          <w:sz w:val="24"/>
-          <w:szCs w:val="24"/>
-        </w:rPr>
-      </w:pPr>
-      <w:r>
-        <w:rPr>
-          <w:sz w:val="24"/>
-          <w:szCs w:val="24"/>
-        </w:rPr>
-        <w:t>La piattaforma permetterà all’utente di accedere al proprio account.</w:t>
-      </w:r>
-    </w:p>
-    <w:p>
-      <w:pPr>
-        <w:rPr>
-          <w:sz w:val="24"/>
-          <w:szCs w:val="24"/>
-        </w:rPr>
-      </w:pPr>
-      <w:r>
-        <w:rPr>
-          <w:sz w:val="24"/>
-          <w:szCs w:val="24"/>
-        </w:rPr>
-        <w:t>Dopo aver effettuato l’acceso l’utente verrà indirizzato alla pagina di menù iniziale dove potrà tenere traccia e usufruire delle funzionalità prima elencate.</w:t>
-      </w:r>
-    </w:p>
-    <w:p>
-      <w:pPr>
-        <w:rPr>
-          <w:sz w:val="24"/>
-          <w:szCs w:val="24"/>
-        </w:rPr>
-      </w:pPr>
-      <w:r>
-        <w:rPr>
-          <w:sz w:val="26"/>
-          <w:szCs w:val="26"/>
-        </w:rPr>
-        <w:t>Scenario di successo principale</w:t>
-      </w:r>
-      <w:r>
-        <w:rPr>
-          <w:sz w:val="32"/>
-          <w:szCs w:val="32"/>
-        </w:rPr>
-        <w:t xml:space="preserve">: </w:t>
-      </w:r>
-      <w:r>
-        <w:rPr>
-          <w:sz w:val="24"/>
-          <w:szCs w:val="24"/>
-        </w:rPr>
-        <w:t>l’utente inserisce email e password e il sistema identifica l’utente.</w:t>
-      </w:r>
-    </w:p>
-    <w:p>
-      <w:pPr>
-        <w:rPr>
-          <w:sz w:val="26"/>
-          <w:szCs w:val="26"/>
-        </w:rPr>
-      </w:pPr>
-      <w:r>
-        <w:rPr>
-          <w:sz w:val="26"/>
-          <w:szCs w:val="26"/>
-        </w:rPr>
-        <w:t>Scenari alternativi:</w:t>
-      </w:r>
-    </w:p>
-    <w:p>
-      <w:pPr>
-        <w:pStyle w:val="Paragrafoelenco"/>
-        <w:numPr>
-          <w:ilvl w:val="0"/>
-          <w:numId w:val="8"/>
-        </w:numPr>
-        <w:rPr>
-          <w:sz w:val="24"/>
-          <w:szCs w:val="24"/>
-        </w:rPr>
-      </w:pPr>
-      <w:r>
-        <w:rPr>
-          <w:sz w:val="24"/>
-          <w:szCs w:val="24"/>
-        </w:rPr>
-        <w:t>Se l’utente non</w:t>
-      </w:r>
-      <w:r>
-        <w:rPr>
-          <w:sz w:val="24"/>
-          <w:szCs w:val="24"/>
-        </w:rPr>
-        <w:t xml:space="preserve"> viene</w:t>
-      </w:r>
-      <w:r>
-        <w:rPr>
-          <w:sz w:val="24"/>
-          <w:szCs w:val="24"/>
-        </w:rPr>
-        <w:t xml:space="preserve"> identificato: l’utente potrebbe aver inserito email e </w:t>
-      </w:r>
-      <w:r>
-        <w:rPr>
-          <w:sz w:val="24"/>
-          <w:szCs w:val="24"/>
-        </w:rPr>
-        <w:t xml:space="preserve">password non </w:t>
-      </w:r>
-      <w:r>
-        <w:rPr>
-          <w:sz w:val="24"/>
-          <w:szCs w:val="24"/>
-        </w:rPr>
-        <w:t>esistenti</w:t>
-      </w:r>
-      <w:r>
-        <w:rPr>
-          <w:sz w:val="24"/>
-          <w:szCs w:val="24"/>
-        </w:rPr>
-        <w:t xml:space="preserve"> non esistenti nel database, il sistema quindi gli negherà l’accesso</w:t>
-      </w:r>
-    </w:p>
-    <w:p>
-      <w:pPr>
-        <w:pStyle w:val="Paragrafoelenco"/>
-        <w:numPr>
-          <w:ilvl w:val="0"/>
-          <w:numId w:val="8"/>
-        </w:numPr>
-        <w:rPr>
-          <w:sz w:val="24"/>
-          <w:szCs w:val="24"/>
-        </w:rPr>
-      </w:pPr>
-      <w:r>
-        <w:rPr>
-          <w:sz w:val="24"/>
-          <w:szCs w:val="24"/>
-        </w:rPr>
-        <w:t xml:space="preserve">Se la connessione con il database </w:t>
-      </w:r>
-      <w:r>
-        <w:rPr>
-          <w:sz w:val="24"/>
-          <w:szCs w:val="24"/>
-        </w:rPr>
-        <w:t>è</w:t>
-      </w:r>
-      <w:r>
-        <w:rPr>
-          <w:sz w:val="24"/>
-          <w:szCs w:val="24"/>
-        </w:rPr>
-        <w:t xml:space="preserve"> assente il sistema segnalerà un errore</w:t>
-      </w:r>
-    </w:p>
-    <w:p>
-      <w:pPr>
+        <w:t xml:space="preserve"> biglietto</w:t>
+      </w:r>
+      <w:r>
         <w:rPr>
           <w:b/>
           <w:bCs/>
           <w:sz w:val="36"/>
           <w:szCs w:val="36"/>
         </w:rPr>
-      </w:pPr>
-      <w:r>
-        <w:rPr>
-          <w:b/>
-          <w:bCs/>
-          <w:sz w:val="32"/>
-          <w:szCs w:val="32"/>
-        </w:rPr>
-        <w:t>Ricerca</w:t>
-      </w:r>
-      <w:r>
-        <w:rPr>
-          <w:b/>
-          <w:bCs/>
-          <w:sz w:val="36"/>
-          <w:szCs w:val="36"/>
-        </w:rPr>
         <w:t>:</w:t>
       </w:r>
     </w:p>
     <w:p>
       <w:pPr>
         <w:rPr>
-          <w:sz w:val="24"/>
-          <w:szCs w:val="24"/>
-        </w:rPr>
-      </w:pPr>
-      <w:r>
-        <w:rPr>
-          <w:sz w:val="24"/>
-          <w:szCs w:val="24"/>
-        </w:rPr>
-        <w:t xml:space="preserve">Effettuando il login l’utente sarà adesso abilitato alla ricerca dei titoli </w:t>
-      </w:r>
-      <w:r>
-        <w:rPr>
-          <w:sz w:val="24"/>
-          <w:szCs w:val="24"/>
-        </w:rPr>
-        <w:t xml:space="preserve">o abbonamenti </w:t>
-      </w:r>
-      <w:r>
-        <w:rPr>
-          <w:sz w:val="24"/>
-          <w:szCs w:val="24"/>
-        </w:rPr>
-        <w:t xml:space="preserve">acquistabili: selezionando </w:t>
-      </w:r>
-      <w:r>
-        <w:rPr>
-          <w:sz w:val="24"/>
-          <w:szCs w:val="24"/>
-        </w:rPr>
-        <w:t>la fermata di partenza, quella di arrivo e successivamente la data e l’ora potrà scegliere il biglietto per il mezzo che preferisce.</w:t>
-      </w:r>
-    </w:p>
-    <w:p>
-      <w:pPr>
-        <w:rPr>
-          <w:sz w:val="32"/>
-          <w:szCs w:val="32"/>
-        </w:rPr>
-      </w:pPr>
-      <w:r>
-        <w:rPr>
-          <w:sz w:val="26"/>
-          <w:szCs w:val="26"/>
-        </w:rPr>
-        <w:t>Scenario di successo principale:</w:t>
+          <w:sz w:val="32"/>
+          <w:szCs w:val="32"/>
+        </w:rPr>
+      </w:pPr>
+      <w:r>
+        <w:rPr>
+          <w:sz w:val="32"/>
+          <w:szCs w:val="32"/>
+        </w:rPr>
+        <w:t xml:space="preserve">Nella schermata inziale della pagina di acquisto, prima di comprare il biglietto sceglieremo </w:t>
+      </w:r>
+      <w:r>
+        <w:rPr>
+          <w:sz w:val="32"/>
+          <w:szCs w:val="32"/>
+        </w:rPr>
+        <w:t xml:space="preserve">una </w:t>
+      </w:r>
+      <w:r>
+        <w:rPr>
+          <w:sz w:val="32"/>
+          <w:szCs w:val="32"/>
+        </w:rPr>
+        <w:t xml:space="preserve">fermata di </w:t>
+      </w:r>
+      <w:r>
+        <w:rPr>
+          <w:sz w:val="32"/>
+          <w:szCs w:val="32"/>
+        </w:rPr>
+        <w:t xml:space="preserve">partenza e </w:t>
+      </w:r>
+      <w:r>
+        <w:rPr>
+          <w:sz w:val="32"/>
+          <w:szCs w:val="32"/>
+        </w:rPr>
+        <w:t xml:space="preserve">una di </w:t>
+      </w:r>
+      <w:r>
+        <w:rPr>
+          <w:sz w:val="32"/>
+          <w:szCs w:val="32"/>
+        </w:rPr>
+        <w:t>arrivo</w:t>
+      </w:r>
+      <w:r>
+        <w:rPr>
+          <w:sz w:val="32"/>
+          <w:szCs w:val="32"/>
+        </w:rPr>
+        <w:t xml:space="preserve">; dopodiché </w:t>
+      </w:r>
+      <w:r>
+        <w:rPr>
+          <w:sz w:val="32"/>
+          <w:szCs w:val="32"/>
+        </w:rPr>
+        <w:t>l’utente sarà invitato a scegliere il biglietto in base alle proprie esigenze di prezzo</w:t>
       </w:r>
       <w:r>
         <w:rPr>
@@ -676,126 +724,264 @@
       </w:r>
       <w:r>
         <w:rPr>
-          <w:sz w:val="24"/>
-          <w:szCs w:val="24"/>
-        </w:rPr>
-        <w:t>l</w:t>
-      </w:r>
-      <w:r>
-        <w:rPr>
-          <w:sz w:val="24"/>
-          <w:szCs w:val="24"/>
-        </w:rPr>
-        <w:t>’utente trova il biglietto che più si addice alle sue esigenze</w:t>
-      </w:r>
-    </w:p>
-    <w:p>
-      <w:pPr>
-        <w:rPr>
-          <w:sz w:val="32"/>
-          <w:szCs w:val="32"/>
-        </w:rPr>
-      </w:pPr>
-      <w:r>
-        <w:rPr>
-          <w:sz w:val="26"/>
-          <w:szCs w:val="26"/>
-        </w:rPr>
-        <w:t>Scenari alternativi:</w:t>
-      </w:r>
-      <w:r>
-        <w:rPr>
-          <w:sz w:val="32"/>
-          <w:szCs w:val="32"/>
+          <w:sz w:val="32"/>
+          <w:szCs w:val="32"/>
+          <w:u w:val="single"/>
+        </w:rPr>
+        <w:t xml:space="preserve">(alcuni mezzi saranno più </w:t>
+      </w:r>
+      <w:r>
+        <w:rPr>
+          <w:sz w:val="32"/>
+          <w:szCs w:val="32"/>
+          <w:u w:val="single"/>
+        </w:rPr>
+        <w:t>economici</w:t>
+      </w:r>
+      <w:r>
+        <w:rPr>
+          <w:sz w:val="32"/>
+          <w:szCs w:val="32"/>
+          <w:u w:val="single"/>
+        </w:rPr>
+        <w:t xml:space="preserve"> di altri). </w:t>
+      </w:r>
+    </w:p>
+    <w:p>
+      <w:pPr>
+        <w:rPr>
+          <w:sz w:val="32"/>
+          <w:szCs w:val="32"/>
+          <w:u w:val="single"/>
+        </w:rPr>
+      </w:pPr>
+      <w:r>
+        <w:rPr>
+          <w:sz w:val="32"/>
+          <w:szCs w:val="32"/>
+          <w:u w:val="single"/>
+        </w:rPr>
+        <w:t>Per completare l’acquisto di un biglietto bisognerà indicare determinate informazioni per verificare il sovrapprezzo</w:t>
+      </w:r>
+      <w:r>
+        <w:rPr>
+          <w:sz w:val="32"/>
+          <w:szCs w:val="32"/>
+          <w:u w:val="single"/>
+        </w:rPr>
+        <w:t>/diminuzione</w:t>
+      </w:r>
+      <w:r>
+        <w:rPr>
+          <w:sz w:val="32"/>
+          <w:szCs w:val="32"/>
+          <w:u w:val="single"/>
         </w:rPr>
         <w:t xml:space="preserve"> </w:t>
       </w:r>
       <w:r>
         <w:rPr>
-          <w:sz w:val="24"/>
-          <w:szCs w:val="24"/>
-        </w:rPr>
-        <w:t>s</w:t>
-      </w:r>
-      <w:r>
-        <w:rPr>
-          <w:sz w:val="24"/>
-          <w:szCs w:val="24"/>
-        </w:rPr>
-        <w:t>e la connessione con il database è assente il sistema segnalerà un errore.</w:t>
-      </w:r>
-    </w:p>
-    <w:p>
-      <w:pPr>
-        <w:rPr>
-          <w:b/>
-          <w:bCs/>
-          <w:sz w:val="32"/>
-          <w:szCs w:val="32"/>
-        </w:rPr>
-      </w:pPr>
-      <w:r>
-        <w:rPr>
-          <w:b/>
-          <w:bCs/>
-          <w:sz w:val="32"/>
-          <w:szCs w:val="32"/>
-        </w:rPr>
-        <w:t>Acquisto</w:t>
-      </w:r>
-      <w:r>
-        <w:rPr>
-          <w:b/>
-          <w:bCs/>
-          <w:sz w:val="32"/>
-          <w:szCs w:val="32"/>
-        </w:rPr>
-        <w:t xml:space="preserve"> biglietto</w:t>
-      </w:r>
-      <w:r>
-        <w:rPr>
-          <w:b/>
-          <w:bCs/>
-          <w:sz w:val="32"/>
-          <w:szCs w:val="32"/>
-        </w:rPr>
-        <w:t>:</w:t>
-      </w:r>
-    </w:p>
-    <w:p>
-      <w:pPr>
-        <w:rPr>
-          <w:sz w:val="24"/>
-          <w:szCs w:val="24"/>
-        </w:rPr>
-      </w:pPr>
-      <w:r>
-        <w:rPr>
-          <w:sz w:val="24"/>
-          <w:szCs w:val="24"/>
-        </w:rPr>
-        <w:t>Selezionato il biglietto desiderato l’utente effettuerà l’acquisto.</w:t>
-      </w:r>
-    </w:p>
-    <w:p>
-      <w:pPr>
-        <w:rPr>
           <w:sz w:val="32"/>
           <w:szCs w:val="32"/>
           <w:u w:val="single"/>
         </w:rPr>
-      </w:pPr>
-      <w:r>
-        <w:rPr>
-          <w:sz w:val="26"/>
-          <w:szCs w:val="26"/>
+        <w:t>prezzo</w:t>
+      </w:r>
+      <w:r>
+        <w:rPr>
+          <w:sz w:val="32"/>
+          <w:szCs w:val="32"/>
+          <w:u w:val="single"/>
+        </w:rPr>
+        <w:t xml:space="preserve"> del ticket, come:</w:t>
+      </w:r>
+    </w:p>
+    <w:p>
+      <w:pPr>
+        <w:pStyle w:val="Paragrafoelenco"/>
+        <w:numPr>
+          <w:ilvl w:val="0"/>
+          <w:numId w:val="3"/>
+        </w:numPr>
+        <w:rPr>
+          <w:sz w:val="32"/>
+          <w:szCs w:val="32"/>
+          <w:u w:val="single"/>
+        </w:rPr>
+      </w:pPr>
+      <w:r>
+        <w:rPr>
+          <w:sz w:val="32"/>
+          <w:szCs w:val="32"/>
+          <w:u w:val="single"/>
+        </w:rPr>
+        <w:t>L’aggiunta di una o più persone</w:t>
+      </w:r>
+    </w:p>
+    <w:p>
+      <w:pPr>
+        <w:pStyle w:val="Paragrafoelenco"/>
+        <w:numPr>
+          <w:ilvl w:val="0"/>
+          <w:numId w:val="3"/>
+        </w:numPr>
+        <w:rPr>
+          <w:sz w:val="32"/>
+          <w:szCs w:val="32"/>
+          <w:u w:val="single"/>
+        </w:rPr>
+      </w:pPr>
+      <w:r>
+        <w:rPr>
+          <w:sz w:val="32"/>
+          <w:szCs w:val="32"/>
+          <w:u w:val="single"/>
+        </w:rPr>
+        <w:t>Il trasporto di oggetti ingombranti</w:t>
+      </w:r>
+      <w:r>
+        <w:rPr>
+          <w:sz w:val="32"/>
+          <w:szCs w:val="32"/>
+          <w:u w:val="single"/>
+        </w:rPr>
+        <w:t xml:space="preserve"> </w:t>
+      </w:r>
+      <w:r>
+        <w:rPr>
+          <w:sz w:val="32"/>
+          <w:szCs w:val="32"/>
+          <w:u w:val="single"/>
+        </w:rPr>
+        <w:t xml:space="preserve">(bicicletta, monopattino, </w:t>
+      </w:r>
+      <w:r>
+        <w:rPr>
+          <w:sz w:val="32"/>
+          <w:szCs w:val="32"/>
+          <w:u w:val="single"/>
+        </w:rPr>
+        <w:t xml:space="preserve">bagagli, </w:t>
+      </w:r>
+      <w:r>
+        <w:rPr>
+          <w:sz w:val="32"/>
+          <w:szCs w:val="32"/>
+          <w:u w:val="single"/>
+        </w:rPr>
+        <w:t xml:space="preserve">ecc. </w:t>
+      </w:r>
+      <w:r>
+        <w:rPr>
+          <w:sz w:val="32"/>
+          <w:szCs w:val="32"/>
+          <w:u w:val="single"/>
+        </w:rPr>
+        <w:t>...)</w:t>
+      </w:r>
+    </w:p>
+    <w:p>
+      <w:pPr>
+        <w:pStyle w:val="Paragrafoelenco"/>
+        <w:numPr>
+          <w:ilvl w:val="0"/>
+          <w:numId w:val="3"/>
+        </w:numPr>
+        <w:rPr>
+          <w:sz w:val="32"/>
+          <w:szCs w:val="32"/>
+          <w:u w:val="single"/>
+        </w:rPr>
+      </w:pPr>
+      <w:r>
+        <w:rPr>
+          <w:sz w:val="32"/>
+          <w:szCs w:val="32"/>
+          <w:u w:val="single"/>
+        </w:rPr>
+        <w:t>Animali domestici</w:t>
+      </w:r>
+    </w:p>
+    <w:p>
+      <w:pPr>
+        <w:pStyle w:val="Paragrafoelenco"/>
+        <w:numPr>
+          <w:ilvl w:val="0"/>
+          <w:numId w:val="3"/>
+        </w:numPr>
+        <w:rPr>
+          <w:sz w:val="32"/>
+          <w:szCs w:val="32"/>
+          <w:u w:val="single"/>
+        </w:rPr>
+      </w:pPr>
+      <w:r>
+        <w:rPr>
+          <w:sz w:val="32"/>
+          <w:szCs w:val="32"/>
+          <w:u w:val="single"/>
+        </w:rPr>
+        <w:t>S</w:t>
+      </w:r>
+      <w:r>
+        <w:rPr>
+          <w:sz w:val="32"/>
+          <w:szCs w:val="32"/>
+          <w:u w:val="single"/>
+        </w:rPr>
+        <w:t>tudente</w:t>
+      </w:r>
+    </w:p>
+    <w:p>
+      <w:pPr>
+        <w:rPr>
+          <w:sz w:val="32"/>
+          <w:szCs w:val="32"/>
+        </w:rPr>
+      </w:pPr>
+      <w:r>
+        <w:rPr>
+          <w:sz w:val="32"/>
+          <w:szCs w:val="32"/>
+        </w:rPr>
+        <w:t>Alla fine della procedura l’utente premerà il pulsante per completare l’ac</w:t>
+      </w:r>
+      <w:r>
+        <w:rPr>
+          <w:sz w:val="32"/>
+          <w:szCs w:val="32"/>
+        </w:rPr>
+        <w:t>q</w:t>
+      </w:r>
+      <w:r>
+        <w:rPr>
+          <w:sz w:val="32"/>
+          <w:szCs w:val="32"/>
+        </w:rPr>
+        <w:t>uisto.</w:t>
+      </w:r>
+    </w:p>
+    <w:p>
+      <w:pPr>
+        <w:rPr>
+          <w:sz w:val="32"/>
+          <w:szCs w:val="32"/>
+          <w:u w:val="single"/>
+        </w:rPr>
+      </w:pPr>
+      <w:r>
+        <w:rPr>
+          <w:color w:val="FF0000"/>
+          <w:sz w:val="32"/>
+          <w:szCs w:val="32"/>
         </w:rPr>
         <w:t>Scenario</w:t>
       </w:r>
       <w:r>
         <w:rPr>
-          <w:sz w:val="26"/>
-          <w:szCs w:val="26"/>
+          <w:color w:val="FF0000"/>
+          <w:sz w:val="32"/>
+          <w:szCs w:val="32"/>
         </w:rPr>
         <w:t xml:space="preserve"> di successo principale:</w:t>
       </w:r>
@@ -804,62 +990,52 @@
           <w:sz w:val="32"/>
           <w:szCs w:val="32"/>
         </w:rPr>
+        <w:t xml:space="preserve"> l’utente inserisce i dati necessari alla ricerca del biglietto e seleziona il ticket da acquistare. </w:t>
+      </w:r>
+      <w:r>
+        <w:rPr>
+          <w:sz w:val="32"/>
+          <w:szCs w:val="32"/>
+          <w:u w:val="single"/>
+        </w:rPr>
+        <w:t>Il sistema invierà una notifica di ricezione del pagamento</w:t>
+      </w:r>
+      <w:r>
+        <w:rPr>
+          <w:sz w:val="32"/>
+          <w:szCs w:val="32"/>
+        </w:rPr>
+        <w:t>.</w:t>
+      </w:r>
+      <w:r>
+        <w:rPr>
+          <w:sz w:val="32"/>
+          <w:szCs w:val="32"/>
+        </w:rPr>
         <w:t xml:space="preserve"> </w:t>
       </w:r>
       <w:r>
         <w:rPr>
-          <w:sz w:val="24"/>
-          <w:szCs w:val="24"/>
-        </w:rPr>
-        <w:t>l</w:t>
-      </w:r>
-      <w:r>
-        <w:rPr>
-          <w:sz w:val="24"/>
-          <w:szCs w:val="24"/>
-        </w:rPr>
-        <w:t>’utente riesce ad acquistare il biglietto</w:t>
-      </w:r>
-      <w:r>
-        <w:rPr>
-          <w:sz w:val="24"/>
-          <w:szCs w:val="24"/>
-        </w:rPr>
-        <w:t>.</w:t>
-      </w:r>
-      <w:r>
-        <w:rPr>
-          <w:sz w:val="24"/>
-          <w:szCs w:val="24"/>
-        </w:rPr>
-        <w:t xml:space="preserve"> </w:t>
-      </w:r>
-      <w:r>
-        <w:rPr>
-          <w:sz w:val="24"/>
-          <w:szCs w:val="24"/>
-        </w:rPr>
-        <w:t>Il sistema invierà una notifica di ricezione del pagamento.</w:t>
-      </w:r>
-      <w:r>
-        <w:rPr>
-          <w:sz w:val="24"/>
-          <w:szCs w:val="24"/>
-        </w:rPr>
-        <w:t xml:space="preserve"> Ad acquisto avvenuto vengono accreditati un numero di punti.</w:t>
-      </w:r>
-    </w:p>
-    <w:p>
-      <w:pPr>
-        <w:rPr>
-          <w:sz w:val="26"/>
-          <w:szCs w:val="26"/>
-        </w:rPr>
-      </w:pPr>
-      <w:r>
-        <w:rPr>
-          <w:sz w:val="26"/>
-          <w:szCs w:val="26"/>
+          <w:sz w:val="32"/>
+          <w:szCs w:val="32"/>
+          <w:u w:val="single"/>
+        </w:rPr>
+        <w:t>Ad acquisto avvenuto vengono accreditati un numero di punti in proporzione all’importo del biglietto.</w:t>
+      </w:r>
+    </w:p>
+    <w:p>
+      <w:pPr>
+        <w:rPr>
+          <w:color w:val="FF0000"/>
+          <w:sz w:val="32"/>
+          <w:szCs w:val="32"/>
+        </w:rPr>
+      </w:pPr>
+      <w:r>
+        <w:rPr>
+          <w:color w:val="FF0000"/>
+          <w:sz w:val="32"/>
+          <w:szCs w:val="32"/>
         </w:rPr>
         <w:t>Scenari alternativi:</w:t>
       </w:r>
@@ -872,14 +1048,14 @@
           <w:numId w:val="10"/>
         </w:numPr>
         <w:rPr>
-          <w:sz w:val="24"/>
-          <w:szCs w:val="24"/>
-        </w:rPr>
-      </w:pPr>
-      <w:r>
-        <w:rPr>
-          <w:sz w:val="24"/>
-          <w:szCs w:val="24"/>
+          <w:sz w:val="32"/>
+          <w:szCs w:val="32"/>
+        </w:rPr>
+      </w:pPr>
+      <w:r>
+        <w:rPr>
+          <w:sz w:val="32"/>
+          <w:szCs w:val="32"/>
         </w:rPr>
         <w:t>Se il pagamento non va a buon fine il sistema segnalerà errore.</w:t>
       </w:r>
@@ -892,14 +1068,14 @@
           <w:numId w:val="10"/>
         </w:numPr>
         <w:rPr>
-          <w:sz w:val="24"/>
-          <w:szCs w:val="24"/>
-        </w:rPr>
-      </w:pPr>
-      <w:r>
-        <w:rPr>
-          <w:sz w:val="24"/>
-          <w:szCs w:val="24"/>
+          <w:sz w:val="32"/>
+          <w:szCs w:val="32"/>
+        </w:rPr>
+      </w:pPr>
+      <w:r>
+        <w:rPr>
+          <w:sz w:val="32"/>
+          <w:szCs w:val="32"/>
         </w:rPr>
         <w:t>Se la connessione con il database e assente il sistema segnalerà un errore.</w:t>
       </w:r>
@@ -912,31 +1088,31 @@
           <w:numId w:val="10"/>
         </w:numPr>
         <w:rPr>
-          <w:sz w:val="24"/>
-          <w:szCs w:val="24"/>
+          <w:sz w:val="32"/>
+          <w:szCs w:val="32"/>
           <w:u w:val="single"/>
         </w:rPr>
       </w:pPr>
       <w:r>
         <w:rPr>
-          <w:sz w:val="24"/>
-          <w:szCs w:val="24"/>
+          <w:sz w:val="32"/>
+          <w:szCs w:val="32"/>
           <w:u w:val="single"/>
         </w:rPr>
         <w:t>Se l’utente sceglie di pagare in punti come metodo di pagamento</w:t>
       </w:r>
       <w:r>
         <w:rPr>
-          <w:sz w:val="24"/>
-          <w:szCs w:val="24"/>
+          <w:sz w:val="32"/>
+          <w:szCs w:val="32"/>
           <w:u w:val="single"/>
         </w:rPr>
         <w:t xml:space="preserve"> vengono sottratti i punti utilizzati.</w:t>
       </w:r>
       <w:r>
         <w:rPr>
-          <w:sz w:val="24"/>
-          <w:szCs w:val="24"/>
+          <w:sz w:val="32"/>
+          <w:szCs w:val="32"/>
           <w:u w:val="single"/>
         </w:rPr>
         <w:t xml:space="preserve"> </w:t>
@@ -950,15 +1126,15 @@
           <w:numId w:val="10"/>
         </w:numPr>
         <w:rPr>
-          <w:sz w:val="24"/>
-          <w:szCs w:val="24"/>
+          <w:sz w:val="32"/>
+          <w:szCs w:val="32"/>
           <w:u w:val="single"/>
         </w:rPr>
       </w:pPr>
       <w:r>
         <w:rPr>
-          <w:sz w:val="24"/>
-          <w:szCs w:val="24"/>
+          <w:sz w:val="32"/>
+          <w:szCs w:val="32"/>
           <w:u w:val="single"/>
         </w:rPr>
         <w:t>Se l’utente sceglie di pagare in punti e il saldo risulta insufficiente il sistema segnala un errore.</w:t>
@@ -975,80 +1151,80 @@
       <w:r>
         <w:rPr>
           <w:b/>
-          <w:sz w:val="32"/>
-          <w:szCs w:val="32"/>
-        </w:rPr>
-        <w:t>Acquisto abbonamento</w:t>
-      </w:r>
-      <w:r>
-        <w:rPr>
-          <w:b/>
           <w:sz w:val="36"/>
           <w:szCs w:val="36"/>
         </w:rPr>
-        <w:t>:</w:t>
-      </w:r>
-    </w:p>
-    <w:p>
-      <w:pPr>
-        <w:rPr>
-          <w:sz w:val="24"/>
-          <w:szCs w:val="24"/>
-        </w:rPr>
-      </w:pPr>
-      <w:r>
-        <w:rPr>
-          <w:sz w:val="24"/>
-          <w:szCs w:val="24"/>
+        <w:t>Acquisto abbonamento:</w:t>
+      </w:r>
+    </w:p>
+    <w:p>
+      <w:pPr>
+        <w:rPr>
+          <w:sz w:val="32"/>
+          <w:szCs w:val="32"/>
+        </w:rPr>
+      </w:pPr>
+      <w:r>
+        <w:rPr>
+          <w:sz w:val="32"/>
+          <w:szCs w:val="32"/>
         </w:rPr>
         <w:t xml:space="preserve">A </w:t>
       </w:r>
       <w:r>
         <w:rPr>
-          <w:sz w:val="24"/>
-          <w:szCs w:val="24"/>
+          <w:sz w:val="32"/>
+          <w:szCs w:val="32"/>
         </w:rPr>
         <w:t>disposizione</w:t>
       </w:r>
       <w:r>
         <w:rPr>
-          <w:sz w:val="24"/>
-          <w:szCs w:val="24"/>
+          <w:sz w:val="32"/>
+          <w:szCs w:val="32"/>
         </w:rPr>
         <w:t xml:space="preserve"> dell’utente saranno presenti</w:t>
       </w:r>
       <w:r>
         <w:rPr>
-          <w:sz w:val="24"/>
-          <w:szCs w:val="24"/>
+          <w:sz w:val="32"/>
+          <w:szCs w:val="32"/>
         </w:rPr>
         <w:t xml:space="preserve"> anche degli abbonamenti </w:t>
       </w:r>
       <w:r>
         <w:rPr>
-          <w:sz w:val="24"/>
-          <w:szCs w:val="24"/>
-        </w:rPr>
-        <w:t xml:space="preserve">di diverse durate </w:t>
-      </w:r>
-      <w:r>
-        <w:rPr>
-          <w:sz w:val="24"/>
-          <w:szCs w:val="24"/>
+          <w:sz w:val="32"/>
+          <w:szCs w:val="32"/>
+          <w:u w:val="single"/>
+        </w:rPr>
+        <w:t>di diverse durate</w:t>
+      </w:r>
+      <w:r>
+        <w:rPr>
+          <w:sz w:val="32"/>
+          <w:szCs w:val="32"/>
+        </w:rPr>
+        <w:t xml:space="preserve"> </w:t>
+      </w:r>
+      <w:r>
+        <w:rPr>
+          <w:sz w:val="32"/>
+          <w:szCs w:val="32"/>
         </w:rPr>
         <w:t>per i vari mezzi di trasport</w:t>
       </w:r>
       <w:r>
         <w:rPr>
-          <w:sz w:val="24"/>
-          <w:szCs w:val="24"/>
+          <w:sz w:val="32"/>
+          <w:szCs w:val="32"/>
         </w:rPr>
         <w:t>o</w:t>
       </w:r>
       <w:r>
         <w:rPr>
-          <w:sz w:val="24"/>
-          <w:szCs w:val="24"/>
+          <w:sz w:val="32"/>
+          <w:szCs w:val="32"/>
         </w:rPr>
         <w:t xml:space="preserve"> che l’utente potrà acquistare al posto del biglietto, nel caso di tratte abituali. </w:t>
       </w:r>
@@ -1062,20 +1238,23 @@
       </w:pPr>
       <w:r>
         <w:rPr>
-          <w:sz w:val="26"/>
-          <w:szCs w:val="26"/>
+          <w:color w:val="FF0000"/>
+          <w:sz w:val="32"/>
+          <w:szCs w:val="32"/>
         </w:rPr>
         <w:t>Scenario di su</w:t>
       </w:r>
       <w:r>
         <w:rPr>
-          <w:sz w:val="26"/>
-          <w:szCs w:val="26"/>
+          <w:color w:val="FF0000"/>
+          <w:sz w:val="32"/>
+          <w:szCs w:val="32"/>
         </w:rPr>
         <w:t>ccesso principale:</w:t>
       </w:r>
       <w:r>
         <w:rPr>
+          <w:color w:val="FF0000"/>
           <w:sz w:val="32"/>
           <w:szCs w:val="32"/>
         </w:rPr>
@@ -1083,51 +1262,51 @@
       </w:r>
       <w:r>
         <w:rPr>
-          <w:sz w:val="24"/>
-          <w:szCs w:val="24"/>
+          <w:sz w:val="32"/>
+          <w:szCs w:val="32"/>
         </w:rPr>
         <w:t>l’utente sceglie</w:t>
       </w:r>
       <w:r>
         <w:rPr>
-          <w:sz w:val="24"/>
-          <w:szCs w:val="24"/>
+          <w:sz w:val="32"/>
+          <w:szCs w:val="32"/>
         </w:rPr>
         <w:t xml:space="preserve"> il tipo di abbonamento e</w:t>
       </w:r>
       <w:r>
         <w:rPr>
-          <w:sz w:val="24"/>
-          <w:szCs w:val="24"/>
+          <w:sz w:val="32"/>
+          <w:szCs w:val="32"/>
         </w:rPr>
         <w:t xml:space="preserve"> seleziona </w:t>
       </w:r>
       <w:r>
         <w:rPr>
-          <w:sz w:val="24"/>
-          <w:szCs w:val="24"/>
+          <w:sz w:val="32"/>
+          <w:szCs w:val="32"/>
         </w:rPr>
         <w:t>quello desiderato</w:t>
       </w:r>
       <w:r>
         <w:rPr>
-          <w:sz w:val="24"/>
-          <w:szCs w:val="24"/>
+          <w:sz w:val="32"/>
+          <w:szCs w:val="32"/>
         </w:rPr>
         <w:t xml:space="preserve">. </w:t>
       </w:r>
       <w:r>
         <w:rPr>
-          <w:sz w:val="24"/>
-          <w:szCs w:val="24"/>
+          <w:sz w:val="32"/>
+          <w:szCs w:val="32"/>
           <w:u w:val="single"/>
         </w:rPr>
         <w:t>Il sistema invierà una notifica di ricezione del pagamento</w:t>
       </w:r>
       <w:r>
         <w:rPr>
-          <w:sz w:val="24"/>
-          <w:szCs w:val="24"/>
+          <w:sz w:val="32"/>
+          <w:szCs w:val="32"/>
         </w:rPr>
         <w:t>.</w:t>
       </w:r>
@@ -1135,14 +1314,15 @@
     <w:p>
       <w:pPr>
         <w:rPr>
-          <w:sz w:val="26"/>
-          <w:szCs w:val="26"/>
-        </w:rPr>
-      </w:pPr>
-      <w:r>
-        <w:rPr>
-          <w:sz w:val="26"/>
-          <w:szCs w:val="26"/>
+          <w:sz w:val="32"/>
+          <w:szCs w:val="32"/>
+        </w:rPr>
+      </w:pPr>
+      <w:r>
+        <w:rPr>
+          <w:color w:val="FF0000"/>
+          <w:sz w:val="32"/>
+          <w:szCs w:val="32"/>
         </w:rPr>
         <w:t>Scenari alternativi:</w:t>
       </w:r>
@@ -1155,14 +1335,14 @@
           <w:numId w:val="10"/>
         </w:numPr>
         <w:rPr>
-          <w:sz w:val="24"/>
-          <w:szCs w:val="24"/>
-        </w:rPr>
-      </w:pPr>
-      <w:r>
-        <w:rPr>
-          <w:sz w:val="24"/>
-          <w:szCs w:val="24"/>
+          <w:sz w:val="32"/>
+          <w:szCs w:val="32"/>
+        </w:rPr>
+      </w:pPr>
+      <w:r>
+        <w:rPr>
+          <w:sz w:val="32"/>
+          <w:szCs w:val="32"/>
         </w:rPr>
         <w:t>Se il pagamento non va a buon fine il sistema segnalerà errore.</w:t>
       </w:r>
@@ -1175,28 +1355,28 @@
           <w:numId w:val="10"/>
         </w:numPr>
         <w:rPr>
-          <w:sz w:val="24"/>
-          <w:szCs w:val="24"/>
-        </w:rPr>
-      </w:pPr>
-      <w:r>
-        <w:rPr>
-          <w:sz w:val="24"/>
-          <w:szCs w:val="24"/>
+          <w:sz w:val="32"/>
+          <w:szCs w:val="32"/>
+        </w:rPr>
+      </w:pPr>
+      <w:r>
+        <w:rPr>
+          <w:sz w:val="32"/>
+          <w:szCs w:val="32"/>
         </w:rPr>
         <w:t xml:space="preserve">Se la connessione con il database </w:t>
       </w:r>
       <w:r>
         <w:rPr>
-          <w:sz w:val="24"/>
-          <w:szCs w:val="24"/>
+          <w:sz w:val="32"/>
+          <w:szCs w:val="32"/>
         </w:rPr>
         <w:t>è</w:t>
       </w:r>
       <w:r>
         <w:rPr>
-          <w:sz w:val="24"/>
-          <w:szCs w:val="24"/>
+          <w:sz w:val="32"/>
+          <w:szCs w:val="32"/>
         </w:rPr>
         <w:t xml:space="preserve"> assente il sistema segnalerà un errore.</w:t>
       </w:r>
@@ -1214,19 +1394,10 @@
         <w:rPr>
           <w:b/>
           <w:bCs/>
-          <w:sz w:val="32"/>
-          <w:szCs w:val="32"/>
+          <w:sz w:val="36"/>
+          <w:szCs w:val="36"/>
         </w:rPr>
         <w:t xml:space="preserve">Cronologia </w:t>
-      </w:r>
-      <w:r>
-        <w:rPr>
-          <w:b/>
-          <w:bCs/>
-          <w:sz w:val="32"/>
-          <w:szCs w:val="32"/>
-        </w:rPr>
-        <w:t>acquisti</w:t>
       </w:r>
       <w:r>
         <w:rPr>
@@ -1235,144 +1406,141 @@
           <w:sz w:val="36"/>
           <w:szCs w:val="36"/>
         </w:rPr>
+        <w:t>acquisti</w:t>
+      </w:r>
+      <w:r>
+        <w:rPr>
+          <w:b/>
+          <w:bCs/>
+          <w:sz w:val="36"/>
+          <w:szCs w:val="36"/>
+        </w:rPr>
         <w:t>:</w:t>
       </w:r>
     </w:p>
     <w:p>
       <w:pPr>
         <w:rPr>
-          <w:sz w:val="24"/>
-          <w:szCs w:val="24"/>
+          <w:sz w:val="32"/>
+          <w:szCs w:val="32"/>
+        </w:rPr>
+      </w:pPr>
+      <w:r>
+        <w:rPr>
+          <w:sz w:val="32"/>
+          <w:szCs w:val="32"/>
+        </w:rPr>
+        <w:t>In tale sezione dell’area personale dell’utente verranno visualizzati tutti i biglietti</w:t>
+      </w:r>
+      <w:r>
+        <w:rPr>
+          <w:sz w:val="32"/>
+          <w:szCs w:val="32"/>
+        </w:rPr>
+        <w:t xml:space="preserve"> e gli abbonamenti</w:t>
+      </w:r>
+      <w:r>
+        <w:rPr>
+          <w:sz w:val="32"/>
+          <w:szCs w:val="32"/>
+        </w:rPr>
+        <w:t xml:space="preserve"> acquistati dall’utente, distinguendoli per quelli già utilizzati e non ancora utilizzati</w:t>
+      </w:r>
+      <w:r>
+        <w:rPr>
+          <w:sz w:val="32"/>
+          <w:szCs w:val="32"/>
           <w:u w:val="single"/>
         </w:rPr>
-      </w:pPr>
-      <w:r>
-        <w:rPr>
-          <w:sz w:val="24"/>
-          <w:szCs w:val="24"/>
+        <w:t>, con la possibilità di cancellare questi ultimi.</w:t>
+      </w:r>
+    </w:p>
+    <w:p>
+      <w:pPr>
+        <w:rPr>
+          <w:sz w:val="32"/>
+          <w:szCs w:val="32"/>
+        </w:rPr>
+      </w:pPr>
+      <w:r>
+        <w:rPr>
+          <w:color w:val="FF0000"/>
+          <w:sz w:val="32"/>
+          <w:szCs w:val="32"/>
+        </w:rPr>
+        <w:t>Scenario di successo principale:</w:t>
+      </w:r>
+      <w:r>
+        <w:rPr>
+          <w:color w:val="FF0000"/>
+          <w:sz w:val="32"/>
+          <w:szCs w:val="32"/>
+        </w:rPr>
+        <w:t xml:space="preserve"> </w:t>
+      </w:r>
+      <w:r>
+        <w:rPr>
+          <w:sz w:val="32"/>
+          <w:szCs w:val="32"/>
           <w:u w:val="single"/>
         </w:rPr>
-        <w:t>In tale sezione dell’area personale dell’utente verranno visualizzati tutti i biglietti</w:t>
-      </w:r>
-      <w:r>
-        <w:rPr>
-          <w:sz w:val="24"/>
-          <w:szCs w:val="24"/>
+        <w:t>l’utente seleziona il biglietto da cancellare. Il sistema procede al rimborso del biglietto e a dare conferma dell’</w:t>
+      </w:r>
+      <w:r>
+        <w:rPr>
+          <w:sz w:val="32"/>
+          <w:szCs w:val="32"/>
           <w:u w:val="single"/>
         </w:rPr>
-        <w:t xml:space="preserve"> e gli abbonamenti</w:t>
-      </w:r>
-      <w:r>
-        <w:rPr>
-          <w:sz w:val="24"/>
-          <w:szCs w:val="24"/>
-          <w:u w:val="single"/>
-        </w:rPr>
-        <w:t xml:space="preserve"> acquistati dall’utente, distinguendoli per quelli già utilizzati e non ancora utilizzati, con la possibilità di cancellare questi ultimi.</w:t>
-      </w:r>
-    </w:p>
-    <w:p>
-      <w:pPr>
-        <w:rPr>
-          <w:sz w:val="24"/>
-          <w:szCs w:val="24"/>
-          <w:u w:val="single"/>
-        </w:rPr>
-      </w:pPr>
-      <w:r>
-        <w:rPr>
-          <w:sz w:val="26"/>
-          <w:szCs w:val="26"/>
-          <w:u w:val="single"/>
-        </w:rPr>
-        <w:t>Scenario di successo principale</w:t>
-      </w:r>
-      <w:r>
-        <w:rPr>
-          <w:sz w:val="24"/>
-          <w:szCs w:val="24"/>
-          <w:u w:val="single"/>
-        </w:rPr>
-        <w:t xml:space="preserve">: </w:t>
-      </w:r>
-      <w:r>
-        <w:rPr>
-          <w:sz w:val="24"/>
-          <w:szCs w:val="24"/>
-          <w:u w:val="single"/>
-        </w:rPr>
-        <w:t>l</w:t>
-      </w:r>
-      <w:r>
-        <w:rPr>
-          <w:sz w:val="24"/>
-          <w:szCs w:val="24"/>
-          <w:u w:val="single"/>
-        </w:rPr>
-        <w:t>’utente seleziona il biglietto da cancellare. Il sistema procede al rimborso del biglietto e a dare conferma dell’</w:t>
-      </w:r>
-      <w:r>
-        <w:rPr>
-          <w:sz w:val="24"/>
-          <w:szCs w:val="24"/>
-          <w:u w:val="single"/>
-        </w:rPr>
         <w:t>avvenuta cancellazione.</w:t>
       </w:r>
     </w:p>
     <w:p>
       <w:pPr>
         <w:rPr>
-          <w:sz w:val="26"/>
-          <w:szCs w:val="26"/>
-          <w:u w:val="single"/>
-        </w:rPr>
-      </w:pPr>
-      <w:r>
-        <w:rPr>
-          <w:sz w:val="26"/>
-          <w:szCs w:val="26"/>
-          <w:u w:val="single"/>
+          <w:sz w:val="32"/>
+          <w:szCs w:val="32"/>
+        </w:rPr>
+      </w:pPr>
+      <w:r>
+        <w:rPr>
+          <w:color w:val="FF0000"/>
+          <w:sz w:val="32"/>
+          <w:szCs w:val="32"/>
         </w:rPr>
         <w:t>Scenari alternativi:</w:t>
       </w:r>
-      <w:r>
-        <w:rPr>
-          <w:sz w:val="26"/>
-          <w:szCs w:val="26"/>
-          <w:u w:val="single"/>
-        </w:rPr>
-        <w:t xml:space="preserve"> </w:t>
-      </w:r>
-      <w:r>
-        <w:rPr>
-          <w:sz w:val="24"/>
-          <w:szCs w:val="24"/>
-          <w:u w:val="single"/>
-        </w:rPr>
-        <w:t>s</w:t>
-      </w:r>
-      <w:r>
-        <w:rPr>
-          <w:sz w:val="24"/>
-          <w:szCs w:val="24"/>
-          <w:u w:val="single"/>
-        </w:rPr>
-        <w:t xml:space="preserve">e la connessione con il database </w:t>
-      </w:r>
-      <w:r>
-        <w:rPr>
-          <w:sz w:val="24"/>
-          <w:szCs w:val="24"/>
-          <w:u w:val="single"/>
+    </w:p>
+    <w:p>
+      <w:pPr>
+        <w:pStyle w:val="Paragrafoelenco"/>
+        <w:numPr>
+          <w:ilvl w:val="0"/>
+          <w:numId w:val="10"/>
+        </w:numPr>
+        <w:rPr>
+          <w:sz w:val="32"/>
+          <w:szCs w:val="32"/>
+        </w:rPr>
+      </w:pPr>
+      <w:r>
+        <w:rPr>
+          <w:sz w:val="32"/>
+          <w:szCs w:val="32"/>
+        </w:rPr>
+        <w:t xml:space="preserve">Se la connessione con il database </w:t>
+      </w:r>
+      <w:r>
+        <w:rPr>
+          <w:sz w:val="32"/>
+          <w:szCs w:val="32"/>
         </w:rPr>
         <w:t>è</w:t>
       </w:r>
       <w:r>
         <w:rPr>
-          <w:sz w:val="24"/>
-          <w:szCs w:val="24"/>
-          <w:u w:val="single"/>
+          <w:sz w:val="32"/>
+          <w:szCs w:val="32"/>
         </w:rPr>
         <w:t xml:space="preserve"> assente il sistema segnalerà un errore.</w:t>
       </w:r>
@@ -1396,18 +1564,10 @@
       <w:r>
         <w:rPr>
           <w:b/>
-          <w:sz w:val="32"/>
-          <w:szCs w:val="32"/>
-        </w:rPr>
-        <w:t>Requisiti funzionali di sistema</w:t>
-      </w:r>
-      <w:r>
-        <w:rPr>
-          <w:b/>
           <w:sz w:val="40"/>
           <w:szCs w:val="40"/>
         </w:rPr>
-        <w:t>:</w:t>
+        <w:t>Requisiti funzionali di sistema:</w:t>
       </w:r>
     </w:p>
     <w:p>
@@ -1417,16 +1577,23 @@
           <w:numId w:val="2"/>
         </w:numPr>
         <w:rPr>
-          <w:sz w:val="24"/>
-          <w:szCs w:val="24"/>
-        </w:rPr>
-      </w:pPr>
-      <w:r>
-        <w:rPr>
-          <w:sz w:val="24"/>
-          <w:szCs w:val="24"/>
-        </w:rPr>
-        <w:t xml:space="preserve">Login </w:t>
+          <w:sz w:val="32"/>
+          <w:szCs w:val="32"/>
+        </w:rPr>
+      </w:pPr>
+      <w:r>
+        <w:rPr>
+          <w:sz w:val="32"/>
+          <w:szCs w:val="32"/>
+        </w:rPr>
+        <w:t>L</w:t>
+      </w:r>
+      <w:r>
+        <w:rPr>
+          <w:sz w:val="32"/>
+          <w:szCs w:val="32"/>
+        </w:rPr>
+        <w:t xml:space="preserve">ogin </w:t>
       </w:r>
     </w:p>
     <w:p>
@@ -1436,16 +1603,23 @@
           <w:numId w:val="2"/>
         </w:numPr>
         <w:rPr>
-          <w:sz w:val="24"/>
-          <w:szCs w:val="24"/>
-        </w:rPr>
-      </w:pPr>
-      <w:r>
-        <w:rPr>
-          <w:sz w:val="24"/>
-          <w:szCs w:val="24"/>
-        </w:rPr>
-        <w:t>Registrazione</w:t>
+          <w:sz w:val="32"/>
+          <w:szCs w:val="32"/>
+        </w:rPr>
+      </w:pPr>
+      <w:r>
+        <w:rPr>
+          <w:sz w:val="32"/>
+          <w:szCs w:val="32"/>
+        </w:rPr>
+        <w:t>R</w:t>
+      </w:r>
+      <w:r>
+        <w:rPr>
+          <w:sz w:val="32"/>
+          <w:szCs w:val="32"/>
+        </w:rPr>
+        <w:t>egistrazione</w:t>
       </w:r>
     </w:p>
     <w:p>
@@ -1455,16 +1629,16 @@
           <w:numId w:val="2"/>
         </w:numPr>
         <w:rPr>
-          <w:sz w:val="24"/>
-          <w:szCs w:val="24"/>
-        </w:rPr>
-      </w:pPr>
-      <w:r>
-        <w:rPr>
-          <w:sz w:val="24"/>
-          <w:szCs w:val="24"/>
-        </w:rPr>
-        <w:t>Ricerca</w:t>
+          <w:sz w:val="32"/>
+          <w:szCs w:val="32"/>
+        </w:rPr>
+      </w:pPr>
+      <w:r>
+        <w:rPr>
+          <w:sz w:val="32"/>
+          <w:szCs w:val="32"/>
+        </w:rPr>
+        <w:t>Acquisto biglietto</w:t>
       </w:r>
     </w:p>
     <w:p>
@@ -1474,16 +1648,16 @@
           <w:numId w:val="2"/>
         </w:numPr>
         <w:rPr>
-          <w:sz w:val="24"/>
-          <w:szCs w:val="24"/>
-        </w:rPr>
-      </w:pPr>
-      <w:r>
-        <w:rPr>
-          <w:sz w:val="24"/>
-          <w:szCs w:val="24"/>
-        </w:rPr>
-        <w:t>Acquisto biglietto</w:t>
+          <w:sz w:val="32"/>
+          <w:szCs w:val="32"/>
+        </w:rPr>
+      </w:pPr>
+      <w:r>
+        <w:rPr>
+          <w:sz w:val="32"/>
+          <w:szCs w:val="32"/>
+        </w:rPr>
+        <w:t>Tratta tra due fermate</w:t>
       </w:r>
     </w:p>
     <w:p>
@@ -1493,16 +1667,18 @@
           <w:numId w:val="2"/>
         </w:numPr>
         <w:rPr>
-          <w:sz w:val="24"/>
-          <w:szCs w:val="24"/>
-        </w:rPr>
-      </w:pPr>
-      <w:r>
-        <w:rPr>
-          <w:sz w:val="24"/>
-          <w:szCs w:val="24"/>
-        </w:rPr>
-        <w:t>Tratta tra due fermate</w:t>
+          <w:sz w:val="32"/>
+          <w:szCs w:val="32"/>
+          <w:u w:val="single"/>
+        </w:rPr>
+      </w:pPr>
+      <w:r>
+        <w:rPr>
+          <w:sz w:val="32"/>
+          <w:szCs w:val="32"/>
+          <w:u w:val="single"/>
+        </w:rPr>
+        <w:t>Scelta del mezzo di trasporto</w:t>
       </w:r>
     </w:p>
     <w:p>
@@ -1512,18 +1688,16 @@
           <w:numId w:val="2"/>
         </w:numPr>
         <w:rPr>
-          <w:sz w:val="24"/>
-          <w:szCs w:val="24"/>
-          <w:u w:val="single"/>
-        </w:rPr>
-      </w:pPr>
-      <w:r>
-        <w:rPr>
-          <w:sz w:val="24"/>
-          <w:szCs w:val="24"/>
-          <w:u w:val="single"/>
-        </w:rPr>
-        <w:t>Scelta del mezzo di trasporto</w:t>
+          <w:sz w:val="32"/>
+          <w:szCs w:val="32"/>
+        </w:rPr>
+      </w:pPr>
+      <w:r>
+        <w:rPr>
+          <w:sz w:val="32"/>
+          <w:szCs w:val="32"/>
+        </w:rPr>
+        <w:t>Cronologia acquisti</w:t>
       </w:r>
     </w:p>
     <w:p>
@@ -1533,16 +1707,16 @@
           <w:numId w:val="2"/>
         </w:numPr>
         <w:rPr>
-          <w:sz w:val="24"/>
-          <w:szCs w:val="24"/>
-        </w:rPr>
-      </w:pPr>
-      <w:r>
-        <w:rPr>
-          <w:sz w:val="24"/>
-          <w:szCs w:val="24"/>
-        </w:rPr>
-        <w:t>Cronologia acquisti</w:t>
+          <w:sz w:val="32"/>
+          <w:szCs w:val="32"/>
+        </w:rPr>
+      </w:pPr>
+      <w:r>
+        <w:rPr>
+          <w:sz w:val="32"/>
+          <w:szCs w:val="32"/>
+        </w:rPr>
+        <w:t>Orario mezzi di una fermata</w:t>
       </w:r>
     </w:p>
     <w:p>
@@ -1552,34 +1726,15 @@
           <w:numId w:val="2"/>
         </w:numPr>
         <w:rPr>
-          <w:sz w:val="24"/>
-          <w:szCs w:val="24"/>
-        </w:rPr>
-      </w:pPr>
-      <w:r>
-        <w:rPr>
-          <w:sz w:val="24"/>
-          <w:szCs w:val="24"/>
-        </w:rPr>
-        <w:t>Orario mezzi di una fermata</w:t>
-      </w:r>
-    </w:p>
-    <w:p>
-      <w:pPr>
-        <w:numPr>
-          <w:ilvl w:val="0"/>
-          <w:numId w:val="2"/>
-        </w:numPr>
-        <w:rPr>
-          <w:sz w:val="24"/>
-          <w:szCs w:val="24"/>
+          <w:sz w:val="32"/>
+          <w:szCs w:val="32"/>
           <w:u w:val="single"/>
         </w:rPr>
       </w:pPr>
       <w:r>
         <w:rPr>
-          <w:sz w:val="24"/>
-          <w:szCs w:val="24"/>
+          <w:sz w:val="32"/>
+          <w:szCs w:val="32"/>
           <w:u w:val="single"/>
         </w:rPr>
         <w:t>Miei punti (pagamento in punti)</w:t>
@@ -1595,110 +1750,142 @@
     </w:p>
     <w:p>
       <w:pPr>
-        <w:rPr>
-          <w:sz w:val="32"/>
-          <w:szCs w:val="32"/>
-        </w:rPr>
-      </w:pPr>
-      <w:r>
-        <w:rPr>
-          <w:b/>
-          <w:sz w:val="32"/>
-          <w:szCs w:val="32"/>
-        </w:rPr>
-        <w:t>Registrazione</w:t>
-      </w:r>
-      <w:r>
         <w:rPr>
           <w:b/>
           <w:sz w:val="36"/>
           <w:szCs w:val="36"/>
         </w:rPr>
-        <w:t>:</w:t>
-      </w:r>
+      </w:pPr>
       <w:r>
         <w:rPr>
           <w:b/>
           <w:sz w:val="36"/>
           <w:szCs w:val="36"/>
         </w:rPr>
-        <w:br/>
-      </w:r>
-      <w:r>
-        <w:rPr>
-          <w:sz w:val="24"/>
-          <w:szCs w:val="24"/>
-        </w:rPr>
-        <w:t>Il sistema registra tutti i dati relativi all’utente all’interno del database.</w:t>
-      </w:r>
-    </w:p>
-    <w:p>
-      <w:pPr>
-        <w:rPr>
-          <w:sz w:val="32"/>
-          <w:szCs w:val="32"/>
-        </w:rPr>
-      </w:pPr>
-    </w:p>
-    <w:p>
-      <w:pPr>
+        <w:t>Login</w:t>
+      </w:r>
+      <w:r>
         <w:rPr>
           <w:b/>
           <w:sz w:val="36"/>
           <w:szCs w:val="36"/>
         </w:rPr>
-      </w:pPr>
-      <w:r>
-        <w:rPr>
-          <w:b/>
-          <w:sz w:val="32"/>
-          <w:szCs w:val="32"/>
-        </w:rPr>
-        <w:t>Login</w:t>
-      </w:r>
+        <w:t>:</w:t>
+      </w:r>
+    </w:p>
+    <w:p>
+      <w:pPr>
+        <w:rPr>
+          <w:sz w:val="32"/>
+          <w:szCs w:val="32"/>
+        </w:rPr>
+      </w:pPr>
+      <w:r>
+        <w:rPr>
+          <w:sz w:val="32"/>
+          <w:szCs w:val="32"/>
+        </w:rPr>
+        <w:t>Il sistema controlla che l’email e la password inserite siano presenti all’interno del database</w:t>
+      </w:r>
+      <w:r>
+        <w:rPr>
+          <w:sz w:val="32"/>
+          <w:szCs w:val="32"/>
+        </w:rPr>
+        <w:t xml:space="preserve"> con cui comunica</w:t>
+      </w:r>
+      <w:r>
+        <w:rPr>
+          <w:sz w:val="32"/>
+          <w:szCs w:val="32"/>
+        </w:rPr>
+        <w:t>.</w:t>
+      </w:r>
+    </w:p>
+    <w:p>
+      <w:pPr>
+        <w:rPr>
+          <w:sz w:val="32"/>
+          <w:szCs w:val="32"/>
+        </w:rPr>
+      </w:pPr>
+    </w:p>
+    <w:p>
+      <w:pPr>
+        <w:rPr>
+          <w:sz w:val="32"/>
+          <w:szCs w:val="32"/>
+        </w:rPr>
+      </w:pPr>
       <w:r>
         <w:rPr>
           <w:b/>
           <w:sz w:val="36"/>
           <w:szCs w:val="36"/>
         </w:rPr>
-        <w:t>:</w:t>
-      </w:r>
-    </w:p>
-    <w:p>
-      <w:pPr>
-        <w:rPr>
-          <w:sz w:val="24"/>
-          <w:szCs w:val="24"/>
-        </w:rPr>
-      </w:pPr>
-      <w:r>
-        <w:rPr>
-          <w:sz w:val="24"/>
-          <w:szCs w:val="24"/>
-        </w:rPr>
-        <w:t>Il sistema controlla che l’email e la password inserite siano presenti all’interno del database</w:t>
-      </w:r>
-      <w:r>
-        <w:rPr>
-          <w:sz w:val="24"/>
-          <w:szCs w:val="24"/>
-        </w:rPr>
-        <w:t xml:space="preserve"> con cui comunica</w:t>
-      </w:r>
-      <w:r>
-        <w:rPr>
-          <w:sz w:val="24"/>
-          <w:szCs w:val="24"/>
-        </w:rPr>
-        <w:t>.</w:t>
-      </w:r>
-    </w:p>
-    <w:p>
-      <w:pPr>
-        <w:rPr>
-          <w:sz w:val="24"/>
-          <w:szCs w:val="24"/>
+        <w:t>Registrazione:</w:t>
+      </w:r>
+      <w:r>
+        <w:rPr>
+          <w:b/>
+          <w:sz w:val="36"/>
+          <w:szCs w:val="36"/>
+        </w:rPr>
+        <w:br/>
+      </w:r>
+      <w:r>
+        <w:rPr>
+          <w:sz w:val="32"/>
+          <w:szCs w:val="32"/>
+        </w:rPr>
+        <w:t>Il sistema registra tutti i dati relativi all’utente all’interno del database.</w:t>
+      </w:r>
+    </w:p>
+    <w:p>
+      <w:pPr>
+        <w:rPr>
+          <w:sz w:val="32"/>
+          <w:szCs w:val="32"/>
+        </w:rPr>
+      </w:pPr>
+    </w:p>
+    <w:p>
+      <w:pPr>
+        <w:rPr>
+          <w:b/>
+          <w:sz w:val="36"/>
+          <w:szCs w:val="36"/>
+        </w:rPr>
+      </w:pPr>
+      <w:r>
+        <w:rPr>
+          <w:b/>
+          <w:sz w:val="36"/>
+          <w:szCs w:val="36"/>
+        </w:rPr>
+        <w:t xml:space="preserve">Acquisto biglietto: </w:t>
+      </w:r>
+    </w:p>
+    <w:p>
+      <w:pPr>
+        <w:rPr>
+          <w:sz w:val="32"/>
+          <w:szCs w:val="32"/>
+        </w:rPr>
+      </w:pPr>
+      <w:r>
+        <w:rPr>
+          <w:sz w:val="32"/>
+          <w:szCs w:val="32"/>
+        </w:rPr>
+        <w:t>Il sistema riceve luogo di partenza e destinazione e interroga il database. Viene restituito l’elenco dei biglietti filtrato con il relativo prezzo e mezzi.</w:t>
+      </w:r>
+    </w:p>
+    <w:p>
+      <w:pPr>
+        <w:rPr>
+          <w:sz w:val="32"/>
+          <w:szCs w:val="32"/>
         </w:rPr>
       </w:pPr>
     </w:p>
@@ -1715,10 +1902,10 @@
         <w:rPr>
           <w:b/>
           <w:bCs/>
-          <w:sz w:val="32"/>
-          <w:szCs w:val="32"/>
-        </w:rPr>
-        <w:t>Ricerca</w:t>
+          <w:sz w:val="36"/>
+          <w:szCs w:val="36"/>
+        </w:rPr>
+        <w:t>Tratta tra due fermate</w:t>
       </w:r>
       <w:r>
         <w:rPr>
@@ -1733,118 +1920,42 @@
     <w:p>
       <w:pPr>
         <w:rPr>
-          <w:sz w:val="24"/>
-          <w:szCs w:val="24"/>
-        </w:rPr>
-      </w:pPr>
-      <w:r>
-        <w:rPr>
-          <w:sz w:val="24"/>
-          <w:szCs w:val="24"/>
-        </w:rPr>
-        <w:t>Il sistema riceve luogo di partenza, destinazione data e ora e interroga il database. Viene restituito l’elenco dei biglietti e mezzi filtrato con il relativo prezzo.</w:t>
-      </w:r>
-    </w:p>
-    <w:p>
-      <w:pPr>
-        <w:rPr>
-          <w:sz w:val="24"/>
-          <w:szCs w:val="24"/>
-        </w:rPr>
-      </w:pPr>
-    </w:p>
-    <w:p>
-      <w:pPr>
-        <w:rPr>
-          <w:b/>
-          <w:sz w:val="36"/>
-          <w:szCs w:val="36"/>
-        </w:rPr>
-      </w:pPr>
-      <w:r>
-        <w:rPr>
-          <w:b/>
-          <w:sz w:val="32"/>
-          <w:szCs w:val="32"/>
-        </w:rPr>
-        <w:t>Acquisto</w:t>
-      </w:r>
-      <w:r>
-        <w:rPr>
-          <w:b/>
-          <w:sz w:val="36"/>
-          <w:szCs w:val="36"/>
-        </w:rPr>
-        <w:t xml:space="preserve"> </w:t>
-      </w:r>
-      <w:r>
-        <w:rPr>
-          <w:b/>
-          <w:sz w:val="32"/>
-          <w:szCs w:val="32"/>
-        </w:rPr>
-        <w:t>biglietto</w:t>
-      </w:r>
-      <w:r>
-        <w:rPr>
-          <w:b/>
-          <w:sz w:val="36"/>
-          <w:szCs w:val="36"/>
-        </w:rPr>
-        <w:t xml:space="preserve">: </w:t>
-      </w:r>
-    </w:p>
-    <w:p>
-      <w:pPr>
-        <w:rPr>
-          <w:sz w:val="24"/>
-          <w:szCs w:val="24"/>
-        </w:rPr>
-      </w:pPr>
-      <w:r>
-        <w:rPr>
-          <w:sz w:val="24"/>
-          <w:szCs w:val="24"/>
-        </w:rPr>
-        <w:t>Il sistema riceve luogo di partenza e destinazione e interroga il database. Viene restituito l’elenco dei biglietti filtrato con il relativo prezzo e mezzi.</w:t>
-      </w:r>
-    </w:p>
-    <w:p>
-      <w:pPr>
-        <w:rPr>
-          <w:sz w:val="32"/>
-          <w:szCs w:val="32"/>
-        </w:rPr>
-      </w:pPr>
-    </w:p>
-    <w:p>
-      <w:r>
-        <w:rPr>
-          <w:b/>
-          <w:bCs/>
-          <w:sz w:val="32"/>
-          <w:szCs w:val="32"/>
-        </w:rPr>
-        <w:t>Tratta</w:t>
-      </w:r>
-      <w:r>
+          <w:sz w:val="32"/>
+          <w:szCs w:val="32"/>
+        </w:rPr>
+      </w:pPr>
+      <w:r>
+        <w:rPr>
+          <w:sz w:val="32"/>
+          <w:szCs w:val="32"/>
+        </w:rPr>
+        <w:t>Il sistema</w:t>
+      </w:r>
+      <w:r>
+        <w:rPr>
+          <w:sz w:val="32"/>
+          <w:szCs w:val="32"/>
+        </w:rPr>
+        <w:t>, dopo che l’utente ha inserito fermata di partenza e destinazione, interroga il database. Si restituisce l’elenco delle fermate: la tratta</w:t>
+      </w:r>
+    </w:p>
+    <w:p>
+      <w:pPr>
+        <w:rPr>
+          <w:sz w:val="32"/>
+          <w:szCs w:val="32"/>
+        </w:rPr>
+      </w:pPr>
+    </w:p>
+    <w:p>
+      <w:pPr>
         <w:rPr>
           <w:b/>
           <w:bCs/>
           <w:sz w:val="36"/>
           <w:szCs w:val="36"/>
         </w:rPr>
-        <w:t xml:space="preserve"> </w:t>
-      </w:r>
-      <w:r>
-        <w:rPr>
-          <w:b/>
-          <w:bCs/>
-          <w:sz w:val="32"/>
-          <w:szCs w:val="32"/>
-        </w:rPr>
-        <w:t>tra</w:t>
-      </w:r>
+      </w:pPr>
       <w:r>
         <w:rPr>
           <w:b/>
@@ -1852,16 +1963,7 @@
           <w:sz w:val="36"/>
           <w:szCs w:val="36"/>
         </w:rPr>
-        <w:t xml:space="preserve"> </w:t>
-      </w:r>
-      <w:r>
-        <w:rPr>
-          <w:b/>
-          <w:bCs/>
-          <w:sz w:val="32"/>
-          <w:szCs w:val="32"/>
-        </w:rPr>
-        <w:t>due</w:t>
+        <w:t>Cronologia acquisti</w:t>
       </w:r>
       <w:r>
         <w:rPr>
@@ -1870,67 +1972,49 @@
           <w:sz w:val="36"/>
           <w:szCs w:val="36"/>
         </w:rPr>
-        <w:t xml:space="preserve"> </w:t>
-      </w:r>
-      <w:r>
-        <w:rPr>
-          <w:b/>
-          <w:bCs/>
-          <w:sz w:val="32"/>
-          <w:szCs w:val="32"/>
-        </w:rPr>
-        <w:t>fermate</w:t>
-      </w:r>
-      <w:r>
+        <w:t>:</w:t>
+      </w:r>
+    </w:p>
+    <w:p>
+      <w:pPr>
+        <w:rPr>
+          <w:sz w:val="32"/>
+          <w:szCs w:val="32"/>
+        </w:rPr>
+      </w:pPr>
+      <w:r>
+        <w:rPr>
+          <w:sz w:val="32"/>
+          <w:szCs w:val="32"/>
+        </w:rPr>
+        <w:t>IL sistema tiene traccia dei titoli acquistati dall’utente</w:t>
+      </w:r>
+    </w:p>
+    <w:p>
+      <w:pPr>
+        <w:rPr>
+          <w:sz w:val="32"/>
+          <w:szCs w:val="32"/>
+        </w:rPr>
+      </w:pPr>
+    </w:p>
+    <w:p>
+      <w:pPr>
         <w:rPr>
           <w:b/>
           <w:bCs/>
           <w:sz w:val="36"/>
           <w:szCs w:val="36"/>
         </w:rPr>
-        <w:t>:</w:t>
-      </w:r>
-    </w:p>
-    <w:p>
-      <w:pPr>
-        <w:rPr>
-          <w:sz w:val="24"/>
-          <w:szCs w:val="24"/>
-        </w:rPr>
-      </w:pPr>
-      <w:r>
-        <w:rPr>
-          <w:sz w:val="24"/>
-          <w:szCs w:val="24"/>
-        </w:rPr>
-        <w:t>Il sistema, dopo che l’utente ha inserito fermata di partenza e destinazione, interroga il database. Si restituisce l’elenco delle fermate: la tratta</w:t>
-      </w:r>
-    </w:p>
-    <w:p>
-      <w:pPr>
-        <w:rPr>
-          <w:sz w:val="32"/>
-          <w:szCs w:val="32"/>
-        </w:rPr>
-      </w:pPr>
-    </w:p>
-    <w:p>
-      <w:pPr>
+      </w:pPr>
+      <w:r>
         <w:rPr>
           <w:b/>
           <w:bCs/>
           <w:sz w:val="36"/>
           <w:szCs w:val="36"/>
         </w:rPr>
-      </w:pPr>
-      <w:r>
-        <w:rPr>
-          <w:b/>
-          <w:bCs/>
-          <w:sz w:val="32"/>
-          <w:szCs w:val="32"/>
-        </w:rPr>
-        <w:t>Cronologia</w:t>
+        <w:t>Orario mezzi di una fermata</w:t>
       </w:r>
       <w:r>
         <w:rPr>
@@ -1939,96 +2023,36 @@
           <w:sz w:val="36"/>
           <w:szCs w:val="36"/>
         </w:rPr>
-        <w:t xml:space="preserve"> </w:t>
-      </w:r>
-      <w:r>
-        <w:rPr>
-          <w:b/>
-          <w:bCs/>
-          <w:sz w:val="32"/>
-          <w:szCs w:val="32"/>
-        </w:rPr>
-        <w:t>acquisti</w:t>
-      </w:r>
-      <w:r>
-        <w:rPr>
-          <w:b/>
-          <w:bCs/>
-          <w:sz w:val="36"/>
-          <w:szCs w:val="36"/>
-        </w:rPr>
         <w:t>:</w:t>
       </w:r>
     </w:p>
     <w:p>
       <w:pPr>
         <w:rPr>
-          <w:sz w:val="24"/>
-          <w:szCs w:val="24"/>
-        </w:rPr>
-      </w:pPr>
-      <w:r>
-        <w:rPr>
-          <w:sz w:val="24"/>
-          <w:szCs w:val="24"/>
-        </w:rPr>
-        <w:t>I</w:t>
-      </w:r>
-      <w:r>
-        <w:rPr>
-          <w:sz w:val="24"/>
-          <w:szCs w:val="24"/>
-        </w:rPr>
-        <w:t>l</w:t>
-      </w:r>
-      <w:r>
-        <w:rPr>
-          <w:sz w:val="24"/>
-          <w:szCs w:val="24"/>
-        </w:rPr>
-        <w:t xml:space="preserve"> sistema tiene traccia dei titoli acquistati dall’utente</w:t>
-      </w:r>
-    </w:p>
-    <w:p>
-      <w:pPr>
-        <w:rPr>
-          <w:sz w:val="24"/>
-          <w:szCs w:val="24"/>
-        </w:rPr>
-      </w:pPr>
-    </w:p>
-    <w:p>
-      <w:pPr>
-        <w:rPr>
-          <w:b/>
-          <w:bCs/>
-          <w:sz w:val="32"/>
-          <w:szCs w:val="32"/>
-        </w:rPr>
-      </w:pPr>
-      <w:r>
-        <w:rPr>
-          <w:b/>
-          <w:bCs/>
-          <w:sz w:val="32"/>
-          <w:szCs w:val="32"/>
-        </w:rPr>
-        <w:t>Orario mezzi di una fermata:</w:t>
-      </w:r>
-    </w:p>
-    <w:p>
-      <w:pPr>
-        <w:rPr>
-          <w:sz w:val="24"/>
-          <w:szCs w:val="24"/>
-        </w:rPr>
-      </w:pPr>
-      <w:r>
-        <w:rPr>
-          <w:sz w:val="24"/>
-          <w:szCs w:val="24"/>
-        </w:rPr>
-        <w:t xml:space="preserve">Per ogni fermata selezionata dall’utente il sistema, interrogando il database, mostra la tabella oraria e i mezzi disponibili in quegli orari </w:t>
+          <w:sz w:val="32"/>
+          <w:szCs w:val="32"/>
+        </w:rPr>
+      </w:pPr>
+      <w:r>
+        <w:rPr>
+          <w:sz w:val="32"/>
+          <w:szCs w:val="32"/>
+        </w:rPr>
+        <w:t>Per ogni fermata selezionata dall’utente il sistema</w:t>
+      </w:r>
+      <w:r>
+        <w:rPr>
+          <w:sz w:val="32"/>
+          <w:szCs w:val="32"/>
+        </w:rPr>
+        <w:t>, interrogando il database,</w:t>
+      </w:r>
+      <w:r>
+        <w:rPr>
+          <w:sz w:val="32"/>
+          <w:szCs w:val="32"/>
+        </w:rPr>
+        <w:t xml:space="preserve"> mostra la tabella oraria e i mezzi disponibili in quegli orari </w:t>
       </w:r>
     </w:p>
     <w:p>

</xml_diff>